<commit_message>
Agregar criterio de creción de líneas base
</commit_message>
<xml_diff>
--- a/Produccion Propia/Trabajos Practicos Evaluables/TP_1_SCM_Estructura_De_Repositorio.docx
+++ b/Produccion Propia/Trabajos Practicos Evaluables/TP_1_SCM_Estructura_De_Repositorio.docx
@@ -1,6 +1,6 @@
 
 <file path=word/document.xml><?xml version="1.0" encoding="utf-8"?>
-<w:document xmlns:ve="http://schemas.openxmlformats.org/markup-compatibility/2006" xmlns:o="urn:schemas-microsoft-com:office:office" xmlns:r="http://schemas.openxmlformats.org/officeDocument/2006/relationships" xmlns:m="http://schemas.openxmlformats.org/officeDocument/2006/math" xmlns:v="urn:schemas-microsoft-com:vml" xmlns:wp="http://schemas.openxmlformats.org/drawingml/2006/wordprocessingDrawing" xmlns:w10="urn:schemas-microsoft-com:office:word" xmlns:w="http://schemas.openxmlformats.org/wordprocessingml/2006/main" xmlns:wne="http://schemas.microsoft.com/office/word/2006/wordml">
+<w:document xmlns:wpc="http://schemas.microsoft.com/office/word/2010/wordprocessingCanvas" xmlns:mc="http://schemas.openxmlformats.org/markup-compatibility/2006" xmlns:o="urn:schemas-microsoft-com:office:office" xmlns:r="http://schemas.openxmlformats.org/officeDocument/2006/relationships" xmlns:m="http://schemas.openxmlformats.org/officeDocument/2006/math" xmlns:v="urn:schemas-microsoft-com:vml" xmlns:wp14="http://schemas.microsoft.com/office/word/2010/wordprocessingDrawing" xmlns:wp="http://schemas.openxmlformats.org/drawingml/2006/wordprocessingDrawing" xmlns:w10="urn:schemas-microsoft-com:office:word" xmlns:w="http://schemas.openxmlformats.org/wordprocessingml/2006/main" xmlns:w14="http://schemas.microsoft.com/office/word/2010/wordml" xmlns:w15="http://schemas.microsoft.com/office/word/2012/wordml" xmlns:wpg="http://schemas.microsoft.com/office/word/2010/wordprocessingGroup" xmlns:wpi="http://schemas.microsoft.com/office/word/2010/wordprocessingInk" xmlns:wne="http://schemas.microsoft.com/office/word/2006/wordml" xmlns:wps="http://schemas.microsoft.com/office/word/2010/wordprocessingShape" mc:Ignorable="w14 w15 wp14">
   <w:body>
     <w:p>
       <w:pPr>
@@ -473,6 +473,7 @@
           <w:lang w:val="es-US"/>
         </w:rPr>
       </w:pPr>
+      <w:proofErr w:type="spellStart"/>
       <w:r>
         <w:rPr>
           <w:rFonts w:cstheme="minorHAnsi"/>
@@ -481,7 +482,18 @@
           <w:szCs w:val="23"/>
           <w:lang w:val="es-US"/>
         </w:rPr>
-        <w:t xml:space="preserve">Boetto, Mauro </w:t>
+        <w:t>Boetto</w:t>
+      </w:r>
+      <w:proofErr w:type="spellEnd"/>
+      <w:r>
+        <w:rPr>
+          <w:rFonts w:cstheme="minorHAnsi"/>
+          <w:color w:val="000000"/>
+          <w:sz w:val="24"/>
+          <w:szCs w:val="23"/>
+          <w:lang w:val="es-US"/>
+        </w:rPr>
+        <w:t xml:space="preserve">, Mauro </w:t>
       </w:r>
       <w:r>
         <w:rPr>
@@ -682,7 +694,29 @@
           <w:szCs w:val="23"/>
           <w:lang w:val="es-US"/>
         </w:rPr>
-        <w:t>Videla, Gimena Anabel</w:t>
+        <w:t xml:space="preserve">Videla, </w:t>
+      </w:r>
+      <w:proofErr w:type="spellStart"/>
+      <w:r>
+        <w:rPr>
+          <w:rFonts w:cstheme="minorHAnsi"/>
+          <w:color w:val="000000"/>
+          <w:sz w:val="24"/>
+          <w:szCs w:val="23"/>
+          <w:lang w:val="es-US"/>
+        </w:rPr>
+        <w:t>Gimena</w:t>
+      </w:r>
+      <w:proofErr w:type="spellEnd"/>
+      <w:r>
+        <w:rPr>
+          <w:rFonts w:cstheme="minorHAnsi"/>
+          <w:color w:val="000000"/>
+          <w:sz w:val="24"/>
+          <w:szCs w:val="23"/>
+          <w:lang w:val="es-US"/>
+        </w:rPr>
+        <w:t xml:space="preserve"> Anabel</w:t>
       </w:r>
       <w:r>
         <w:rPr>
@@ -711,6 +745,7 @@
           <w:lang w:val="es-US"/>
         </w:rPr>
       </w:pPr>
+      <w:proofErr w:type="spellStart"/>
       <w:r>
         <w:rPr>
           <w:rFonts w:cstheme="minorHAnsi"/>
@@ -719,8 +754,53 @@
           <w:szCs w:val="23"/>
           <w:lang w:val="es-US"/>
         </w:rPr>
-        <w:t>Kopp, Matias Nicolas</w:t>
+        <w:t>Kopp</w:t>
       </w:r>
+      <w:proofErr w:type="spellEnd"/>
+      <w:r>
+        <w:rPr>
+          <w:rFonts w:cstheme="minorHAnsi"/>
+          <w:color w:val="000000"/>
+          <w:sz w:val="24"/>
+          <w:szCs w:val="23"/>
+          <w:lang w:val="es-US"/>
+        </w:rPr>
+        <w:t xml:space="preserve">, </w:t>
+      </w:r>
+      <w:proofErr w:type="spellStart"/>
+      <w:r>
+        <w:rPr>
+          <w:rFonts w:cstheme="minorHAnsi"/>
+          <w:color w:val="000000"/>
+          <w:sz w:val="24"/>
+          <w:szCs w:val="23"/>
+          <w:lang w:val="es-US"/>
+        </w:rPr>
+        <w:t>Matias</w:t>
+      </w:r>
+      <w:proofErr w:type="spellEnd"/>
+      <w:r>
+        <w:rPr>
+          <w:rFonts w:cstheme="minorHAnsi"/>
+          <w:color w:val="000000"/>
+          <w:sz w:val="24"/>
+          <w:szCs w:val="23"/>
+          <w:lang w:val="es-US"/>
+        </w:rPr>
+        <w:t xml:space="preserve"> </w:t>
+      </w:r>
+      <w:proofErr w:type="spellStart"/>
+      <w:r>
+        <w:rPr>
+          <w:rFonts w:cstheme="minorHAnsi"/>
+          <w:color w:val="000000"/>
+          <w:sz w:val="24"/>
+          <w:szCs w:val="23"/>
+          <w:lang w:val="es-US"/>
+        </w:rPr>
+        <w:t>Nicolas</w:t>
+      </w:r>
+      <w:proofErr w:type="spellEnd"/>
       <w:r>
         <w:rPr>
           <w:rFonts w:cstheme="minorHAnsi"/>
@@ -1025,7 +1105,7 @@
                     </pic:cNvPicPr>
                   </pic:nvPicPr>
                   <pic:blipFill>
-                    <a:blip r:embed="rId6"/>
+                    <a:blip r:embed="rId7"/>
                     <a:srcRect/>
                     <a:stretch>
                       <a:fillRect/>
@@ -1212,6 +1292,26 @@
     </w:p>
     <w:p>
       <w:pPr>
+        <w:spacing w:after="200" w:line="276" w:lineRule="auto"/>
+        <w:rPr>
+          <w:rFonts w:cstheme="minorHAnsi"/>
+          <w:sz w:val="28"/>
+          <w:szCs w:val="24"/>
+          <w:u w:val="single"/>
+        </w:rPr>
+      </w:pPr>
+      <w:r>
+        <w:rPr>
+          <w:rFonts w:cstheme="minorHAnsi"/>
+          <w:sz w:val="28"/>
+          <w:szCs w:val="24"/>
+          <w:u w:val="single"/>
+        </w:rPr>
+        <w:br w:type="page"/>
+      </w:r>
+    </w:p>
+    <w:p>
+      <w:pPr>
         <w:tabs>
           <w:tab w:val="left" w:pos="6072"/>
         </w:tabs>
@@ -1229,7 +1329,28 @@
           <w:szCs w:val="24"/>
           <w:u w:val="single"/>
         </w:rPr>
-        <w:t xml:space="preserve">Listado de Items de Configuración: </w:t>
+        <w:lastRenderedPageBreak/>
+        <w:t xml:space="preserve">Listado de </w:t>
+      </w:r>
+      <w:proofErr w:type="spellStart"/>
+      <w:r>
+        <w:rPr>
+          <w:rFonts w:cstheme="minorHAnsi"/>
+          <w:sz w:val="28"/>
+          <w:szCs w:val="24"/>
+          <w:u w:val="single"/>
+        </w:rPr>
+        <w:t>Items</w:t>
+      </w:r>
+      <w:proofErr w:type="spellEnd"/>
+      <w:r>
+        <w:rPr>
+          <w:rFonts w:cstheme="minorHAnsi"/>
+          <w:sz w:val="28"/>
+          <w:szCs w:val="24"/>
+          <w:u w:val="single"/>
+        </w:rPr>
+        <w:t xml:space="preserve"> de Configuración: </w:t>
       </w:r>
     </w:p>
     <w:p>
@@ -1253,7 +1374,7 @@
           <w:bottom w:w="15" w:type="dxa"/>
           <w:right w:w="15" w:type="dxa"/>
         </w:tblCellMar>
-        <w:tblLook w:val="04A0"/>
+        <w:tblLook w:val="04A0" w:firstRow="1" w:lastRow="0" w:firstColumn="1" w:lastColumn="0" w:noHBand="0" w:noVBand="1"/>
       </w:tblPr>
       <w:tblGrid>
         <w:gridCol w:w="2065"/>
@@ -1570,6 +1691,7 @@
               </w:rPr>
               <w:t>/Catedra/</w:t>
             </w:r>
+            <w:proofErr w:type="spellStart"/>
             <w:r>
               <w:rPr>
                 <w:rFonts w:eastAsia="Times New Roman" w:cstheme="minorHAnsi"/>
@@ -1580,6 +1702,7 @@
               </w:rPr>
               <w:t>Reglamentacion</w:t>
             </w:r>
+            <w:proofErr w:type="spellEnd"/>
           </w:p>
         </w:tc>
         <w:tc>
@@ -1695,15 +1818,27 @@
                 <w:lang w:eastAsia="es-AR"/>
               </w:rPr>
             </w:pPr>
-            <w:r>
-              <w:rPr>
-                <w:rFonts w:eastAsia="Times New Roman" w:cstheme="minorHAnsi"/>
-                <w:color w:val="000000"/>
-                <w:sz w:val="24"/>
-                <w:szCs w:val="24"/>
-                <w:lang w:eastAsia="es-AR"/>
-              </w:rPr>
-              <w:t>Bibliografia_de_Ingenieria_de_Software 2018.pdf</w:t>
+            <w:proofErr w:type="spellStart"/>
+            <w:r>
+              <w:rPr>
+                <w:rFonts w:eastAsia="Times New Roman" w:cstheme="minorHAnsi"/>
+                <w:color w:val="000000"/>
+                <w:sz w:val="24"/>
+                <w:szCs w:val="24"/>
+                <w:lang w:eastAsia="es-AR"/>
+              </w:rPr>
+              <w:t>Bibliografia_de_Ingenieria_de_Software</w:t>
+            </w:r>
+            <w:proofErr w:type="spellEnd"/>
+            <w:r>
+              <w:rPr>
+                <w:rFonts w:eastAsia="Times New Roman" w:cstheme="minorHAnsi"/>
+                <w:color w:val="000000"/>
+                <w:sz w:val="24"/>
+                <w:szCs w:val="24"/>
+                <w:lang w:eastAsia="es-AR"/>
+              </w:rPr>
+              <w:t xml:space="preserve"> 2018.pdf</w:t>
             </w:r>
           </w:p>
         </w:tc>
@@ -1828,7 +1963,6 @@
                 <w:szCs w:val="24"/>
                 <w:lang w:eastAsia="es-AR"/>
               </w:rPr>
-              <w:lastRenderedPageBreak/>
               <w:t>Guías de Trabajos Prácticos ISW</w:t>
             </w:r>
           </w:p>
@@ -1872,6 +2006,7 @@
                 <w:lang w:eastAsia="es-AR"/>
               </w:rPr>
             </w:pPr>
+            <w:proofErr w:type="spellStart"/>
             <w:r>
               <w:rPr>
                 <w:rFonts w:eastAsia="Times New Roman" w:cstheme="minorHAnsi"/>
@@ -1890,7 +2025,18 @@
                 <w:szCs w:val="24"/>
                 <w:lang w:eastAsia="es-AR"/>
               </w:rPr>
-              <w:t>Guia_</w:t>
+              <w:t>Guia</w:t>
+            </w:r>
+            <w:proofErr w:type="spellEnd"/>
+            <w:r>
+              <w:rPr>
+                <w:rFonts w:eastAsia="Times New Roman" w:cstheme="minorHAnsi"/>
+                <w:color w:val="000000"/>
+                <w:sz w:val="24"/>
+                <w:szCs w:val="24"/>
+                <w:lang w:eastAsia="es-AR"/>
+              </w:rPr>
+              <w:t>_</w:t>
             </w:r>
             <w:r>
               <w:rPr>
@@ -1902,6 +2048,7 @@
               </w:rPr>
               <w:t>&lt;</w:t>
             </w:r>
+            <w:proofErr w:type="spellStart"/>
             <w:r>
               <w:rPr>
                 <w:rFonts w:eastAsia="Times New Roman" w:cstheme="minorHAnsi"/>
@@ -1920,7 +2067,18 @@
                 <w:szCs w:val="24"/>
                 <w:lang w:eastAsia="es-AR"/>
               </w:rPr>
-              <w:t>uia&gt;_2018.doc</w:t>
+              <w:t>uia</w:t>
+            </w:r>
+            <w:proofErr w:type="spellEnd"/>
+            <w:r>
+              <w:rPr>
+                <w:rFonts w:eastAsia="Times New Roman" w:cstheme="minorHAnsi"/>
+                <w:color w:val="000000"/>
+                <w:sz w:val="24"/>
+                <w:szCs w:val="24"/>
+                <w:lang w:eastAsia="es-AR"/>
+              </w:rPr>
+              <w:t>&gt;_2018.doc</w:t>
             </w:r>
             <w:r>
               <w:rPr>
@@ -1970,7 +2128,29 @@
                 <w:szCs w:val="24"/>
                 <w:lang w:eastAsia="es-AR"/>
               </w:rPr>
-              <w:t>/Catedra/Guia De Trabajo</w:t>
+              <w:t>/Catedra/</w:t>
+            </w:r>
+            <w:proofErr w:type="spellStart"/>
+            <w:r>
+              <w:rPr>
+                <w:rFonts w:eastAsia="Times New Roman" w:cstheme="minorHAnsi"/>
+                <w:color w:val="000000"/>
+                <w:sz w:val="24"/>
+                <w:szCs w:val="24"/>
+                <w:lang w:eastAsia="es-AR"/>
+              </w:rPr>
+              <w:t>Guia</w:t>
+            </w:r>
+            <w:proofErr w:type="spellEnd"/>
+            <w:r>
+              <w:rPr>
+                <w:rFonts w:eastAsia="Times New Roman" w:cstheme="minorHAnsi"/>
+                <w:color w:val="000000"/>
+                <w:sz w:val="24"/>
+                <w:szCs w:val="24"/>
+                <w:lang w:eastAsia="es-AR"/>
+              </w:rPr>
+              <w:t xml:space="preserve"> De Trabajo</w:t>
             </w:r>
           </w:p>
         </w:tc>
@@ -2047,15 +2227,49 @@
                 <w:lang w:eastAsia="es-AR"/>
               </w:rPr>
             </w:pPr>
-            <w:r>
-              <w:rPr>
-                <w:rFonts w:eastAsia="Times New Roman" w:cstheme="minorHAnsi"/>
-                <w:color w:val="000000"/>
-                <w:sz w:val="24"/>
-                <w:szCs w:val="24"/>
-                <w:lang w:eastAsia="es-AR"/>
-              </w:rPr>
-              <w:t>Enunuciados de Trabajos Practicos Evaluables ISW</w:t>
+            <w:proofErr w:type="spellStart"/>
+            <w:r>
+              <w:rPr>
+                <w:rFonts w:eastAsia="Times New Roman" w:cstheme="minorHAnsi"/>
+                <w:color w:val="000000"/>
+                <w:sz w:val="24"/>
+                <w:szCs w:val="24"/>
+                <w:lang w:eastAsia="es-AR"/>
+              </w:rPr>
+              <w:t>Enunuciados</w:t>
+            </w:r>
+            <w:proofErr w:type="spellEnd"/>
+            <w:r>
+              <w:rPr>
+                <w:rFonts w:eastAsia="Times New Roman" w:cstheme="minorHAnsi"/>
+                <w:color w:val="000000"/>
+                <w:sz w:val="24"/>
+                <w:szCs w:val="24"/>
+                <w:lang w:eastAsia="es-AR"/>
+              </w:rPr>
+              <w:t xml:space="preserve"> de Trabajos </w:t>
+            </w:r>
+            <w:proofErr w:type="spellStart"/>
+            <w:r>
+              <w:rPr>
+                <w:rFonts w:eastAsia="Times New Roman" w:cstheme="minorHAnsi"/>
+                <w:color w:val="000000"/>
+                <w:sz w:val="24"/>
+                <w:szCs w:val="24"/>
+                <w:lang w:eastAsia="es-AR"/>
+              </w:rPr>
+              <w:t>Practicos</w:t>
+            </w:r>
+            <w:proofErr w:type="spellEnd"/>
+            <w:r>
+              <w:rPr>
+                <w:rFonts w:eastAsia="Times New Roman" w:cstheme="minorHAnsi"/>
+                <w:color w:val="000000"/>
+                <w:sz w:val="24"/>
+                <w:szCs w:val="24"/>
+                <w:lang w:eastAsia="es-AR"/>
+              </w:rPr>
+              <w:t xml:space="preserve"> Evaluables ISW</w:t>
             </w:r>
           </w:p>
         </w:tc>
@@ -2087,6 +2301,7 @@
                 <w:lang w:eastAsia="es-AR"/>
               </w:rPr>
             </w:pPr>
+            <w:proofErr w:type="spellStart"/>
             <w:r>
               <w:rPr>
                 <w:rFonts w:eastAsia="Times New Roman" w:cstheme="minorHAnsi"/>
@@ -2105,27 +2320,60 @@
                 <w:szCs w:val="24"/>
                 <w:lang w:eastAsia="es-AR"/>
               </w:rPr>
-              <w:t>Guia_Evaluable_</w:t>
-            </w:r>
-            <w:r>
-              <w:rPr>
-                <w:rFonts w:eastAsia="Times New Roman" w:cstheme="minorHAnsi"/>
-                <w:color w:val="000000"/>
-                <w:sz w:val="24"/>
-                <w:szCs w:val="24"/>
-                <w:lang w:eastAsia="es-AR"/>
-              </w:rPr>
-              <w:t>&lt;Nombre_Guia_de_E</w:t>
-            </w:r>
-            <w:r>
-              <w:rPr>
-                <w:rFonts w:eastAsia="Times New Roman" w:cstheme="minorHAnsi"/>
-                <w:color w:val="000000"/>
-                <w:sz w:val="24"/>
-                <w:szCs w:val="24"/>
-                <w:lang w:eastAsia="es-AR"/>
-              </w:rPr>
-              <w:t>nunciado&gt;_2018.doc</w:t>
+              <w:t>Guia_Evaluable</w:t>
+            </w:r>
+            <w:proofErr w:type="spellEnd"/>
+            <w:r>
+              <w:rPr>
+                <w:rFonts w:eastAsia="Times New Roman" w:cstheme="minorHAnsi"/>
+                <w:color w:val="000000"/>
+                <w:sz w:val="24"/>
+                <w:szCs w:val="24"/>
+                <w:lang w:eastAsia="es-AR"/>
+              </w:rPr>
+              <w:t>_</w:t>
+            </w:r>
+            <w:r>
+              <w:rPr>
+                <w:rFonts w:eastAsia="Times New Roman" w:cstheme="minorHAnsi"/>
+                <w:color w:val="000000"/>
+                <w:sz w:val="24"/>
+                <w:szCs w:val="24"/>
+                <w:lang w:eastAsia="es-AR"/>
+              </w:rPr>
+              <w:t>&lt;</w:t>
+            </w:r>
+            <w:proofErr w:type="spellStart"/>
+            <w:r>
+              <w:rPr>
+                <w:rFonts w:eastAsia="Times New Roman" w:cstheme="minorHAnsi"/>
+                <w:color w:val="000000"/>
+                <w:sz w:val="24"/>
+                <w:szCs w:val="24"/>
+                <w:lang w:eastAsia="es-AR"/>
+              </w:rPr>
+              <w:t>Nombre_Guia_de_E</w:t>
+            </w:r>
+            <w:r>
+              <w:rPr>
+                <w:rFonts w:eastAsia="Times New Roman" w:cstheme="minorHAnsi"/>
+                <w:color w:val="000000"/>
+                <w:sz w:val="24"/>
+                <w:szCs w:val="24"/>
+                <w:lang w:eastAsia="es-AR"/>
+              </w:rPr>
+              <w:t>nunciado</w:t>
+            </w:r>
+            <w:proofErr w:type="spellEnd"/>
+            <w:r>
+              <w:rPr>
+                <w:rFonts w:eastAsia="Times New Roman" w:cstheme="minorHAnsi"/>
+                <w:color w:val="000000"/>
+                <w:sz w:val="24"/>
+                <w:szCs w:val="24"/>
+                <w:lang w:eastAsia="es-AR"/>
+              </w:rPr>
+              <w:t>&gt;_2018.doc</w:t>
             </w:r>
             <w:r>
               <w:rPr>
@@ -2175,7 +2423,29 @@
                 <w:szCs w:val="24"/>
                 <w:lang w:eastAsia="es-AR"/>
               </w:rPr>
-              <w:t>/Catedra/Guia De Trabajo</w:t>
+              <w:t>/Catedra/</w:t>
+            </w:r>
+            <w:proofErr w:type="spellStart"/>
+            <w:r>
+              <w:rPr>
+                <w:rFonts w:eastAsia="Times New Roman" w:cstheme="minorHAnsi"/>
+                <w:color w:val="000000"/>
+                <w:sz w:val="24"/>
+                <w:szCs w:val="24"/>
+                <w:lang w:eastAsia="es-AR"/>
+              </w:rPr>
+              <w:t>Guia</w:t>
+            </w:r>
+            <w:proofErr w:type="spellEnd"/>
+            <w:r>
+              <w:rPr>
+                <w:rFonts w:eastAsia="Times New Roman" w:cstheme="minorHAnsi"/>
+                <w:color w:val="000000"/>
+                <w:sz w:val="24"/>
+                <w:szCs w:val="24"/>
+                <w:lang w:eastAsia="es-AR"/>
+              </w:rPr>
+              <w:t xml:space="preserve"> De Trabajo</w:t>
             </w:r>
           </w:p>
         </w:tc>
@@ -2252,15 +2522,27 @@
                 <w:lang w:eastAsia="es-AR"/>
               </w:rPr>
             </w:pPr>
-            <w:r>
-              <w:rPr>
-                <w:rFonts w:eastAsia="Times New Roman" w:cstheme="minorHAnsi"/>
-                <w:color w:val="000000"/>
-                <w:sz w:val="24"/>
-                <w:szCs w:val="24"/>
-                <w:lang w:eastAsia="es-AR"/>
-              </w:rPr>
-              <w:t>Pdfs vistos en clase</w:t>
+            <w:proofErr w:type="spellStart"/>
+            <w:r>
+              <w:rPr>
+                <w:rFonts w:eastAsia="Times New Roman" w:cstheme="minorHAnsi"/>
+                <w:color w:val="000000"/>
+                <w:sz w:val="24"/>
+                <w:szCs w:val="24"/>
+                <w:lang w:eastAsia="es-AR"/>
+              </w:rPr>
+              <w:t>Pdfs</w:t>
+            </w:r>
+            <w:proofErr w:type="spellEnd"/>
+            <w:r>
+              <w:rPr>
+                <w:rFonts w:eastAsia="Times New Roman" w:cstheme="minorHAnsi"/>
+                <w:color w:val="000000"/>
+                <w:sz w:val="24"/>
+                <w:szCs w:val="24"/>
+                <w:lang w:eastAsia="es-AR"/>
+              </w:rPr>
+              <w:t xml:space="preserve"> vistos en clase</w:t>
             </w:r>
           </w:p>
         </w:tc>
@@ -2302,6 +2584,7 @@
               </w:rPr>
               <w:t>&lt;</w:t>
             </w:r>
+            <w:proofErr w:type="spellStart"/>
             <w:r>
               <w:rPr>
                 <w:rFonts w:eastAsia="Times New Roman" w:cstheme="minorHAnsi"/>
@@ -2320,8 +2603,53 @@
                 <w:szCs w:val="24"/>
                 <w:lang w:eastAsia="es-AR"/>
               </w:rPr>
-              <w:t>ombre_pdf&gt;_&lt;ddmmaaaa&gt;.pdf</w:t>
-            </w:r>
+              <w:t>ombre_pdf</w:t>
+            </w:r>
+            <w:proofErr w:type="spellEnd"/>
+            <w:r>
+              <w:rPr>
+                <w:rFonts w:eastAsia="Times New Roman" w:cstheme="minorHAnsi"/>
+                <w:color w:val="000000"/>
+                <w:sz w:val="24"/>
+                <w:szCs w:val="24"/>
+                <w:lang w:eastAsia="es-AR"/>
+              </w:rPr>
+              <w:t>&gt;_&lt;</w:t>
+            </w:r>
+            <w:proofErr w:type="spellStart"/>
+            <w:r>
+              <w:rPr>
+                <w:rFonts w:eastAsia="Times New Roman" w:cstheme="minorHAnsi"/>
+                <w:color w:val="000000"/>
+                <w:sz w:val="24"/>
+                <w:szCs w:val="24"/>
+                <w:lang w:eastAsia="es-AR"/>
+              </w:rPr>
+              <w:t>ddmmaaaa</w:t>
+            </w:r>
+            <w:proofErr w:type="spellEnd"/>
+            <w:r>
+              <w:rPr>
+                <w:rFonts w:eastAsia="Times New Roman" w:cstheme="minorHAnsi"/>
+                <w:color w:val="000000"/>
+                <w:sz w:val="24"/>
+                <w:szCs w:val="24"/>
+                <w:lang w:eastAsia="es-AR"/>
+              </w:rPr>
+              <w:t>&gt;.</w:t>
+            </w:r>
+            <w:proofErr w:type="spellStart"/>
+            <w:r>
+              <w:rPr>
+                <w:rFonts w:eastAsia="Times New Roman" w:cstheme="minorHAnsi"/>
+                <w:color w:val="000000"/>
+                <w:sz w:val="24"/>
+                <w:szCs w:val="24"/>
+                <w:lang w:eastAsia="es-AR"/>
+              </w:rPr>
+              <w:t>pdf</w:t>
+            </w:r>
+            <w:proofErr w:type="spellEnd"/>
           </w:p>
         </w:tc>
         <w:tc>
@@ -2360,8 +2688,20 @@
                 <w:szCs w:val="24"/>
                 <w:lang w:eastAsia="es-AR"/>
               </w:rPr>
-              <w:t>/Clase/Material Teorico</w:t>
-            </w:r>
+              <w:t xml:space="preserve">/Clase/Material </w:t>
+            </w:r>
+            <w:proofErr w:type="spellStart"/>
+            <w:r>
+              <w:rPr>
+                <w:rFonts w:eastAsia="Times New Roman" w:cstheme="minorHAnsi"/>
+                <w:color w:val="000000"/>
+                <w:sz w:val="24"/>
+                <w:szCs w:val="24"/>
+                <w:lang w:eastAsia="es-AR"/>
+              </w:rPr>
+              <w:t>Teorico</w:t>
+            </w:r>
+            <w:proofErr w:type="spellEnd"/>
           </w:p>
         </w:tc>
         <w:tc>
@@ -2448,16 +2788,40 @@
                 <w:lang w:eastAsia="es-AR"/>
               </w:rPr>
             </w:pPr>
-            <w:r>
-              <w:rPr>
-                <w:rFonts w:eastAsia="Times New Roman" w:cstheme="minorHAnsi"/>
-                <w:color w:val="000000"/>
-                <w:sz w:val="24"/>
-                <w:szCs w:val="24"/>
-                <w:lang w:eastAsia="es-AR"/>
-              </w:rPr>
-              <w:t>Imagenes De Clases Teoricas</w:t>
-            </w:r>
+            <w:proofErr w:type="spellStart"/>
+            <w:r>
+              <w:rPr>
+                <w:rFonts w:eastAsia="Times New Roman" w:cstheme="minorHAnsi"/>
+                <w:color w:val="000000"/>
+                <w:sz w:val="24"/>
+                <w:szCs w:val="24"/>
+                <w:lang w:eastAsia="es-AR"/>
+              </w:rPr>
+              <w:t>Imagenes</w:t>
+            </w:r>
+            <w:proofErr w:type="spellEnd"/>
+            <w:r>
+              <w:rPr>
+                <w:rFonts w:eastAsia="Times New Roman" w:cstheme="minorHAnsi"/>
+                <w:color w:val="000000"/>
+                <w:sz w:val="24"/>
+                <w:szCs w:val="24"/>
+                <w:lang w:eastAsia="es-AR"/>
+              </w:rPr>
+              <w:t xml:space="preserve"> De Clases </w:t>
+            </w:r>
+            <w:proofErr w:type="spellStart"/>
+            <w:r>
+              <w:rPr>
+                <w:rFonts w:eastAsia="Times New Roman" w:cstheme="minorHAnsi"/>
+                <w:color w:val="000000"/>
+                <w:sz w:val="24"/>
+                <w:szCs w:val="24"/>
+                <w:lang w:eastAsia="es-AR"/>
+              </w:rPr>
+              <w:t>Teoricas</w:t>
+            </w:r>
+            <w:proofErr w:type="spellEnd"/>
           </w:p>
         </w:tc>
         <w:tc>
@@ -2496,18 +2860,74 @@
                 <w:szCs w:val="24"/>
                 <w:lang w:eastAsia="es-AR"/>
               </w:rPr>
-              <w:t>&lt;Nombre_del_Tema_V</w:t>
-            </w:r>
-            <w:r>
-              <w:rPr>
-                <w:rFonts w:eastAsia="Times New Roman" w:cstheme="minorHAnsi"/>
-                <w:color w:val="000000"/>
-                <w:sz w:val="24"/>
-                <w:szCs w:val="24"/>
-                <w:lang w:eastAsia="es-AR"/>
-              </w:rPr>
-              <w:t>isto&gt;_&lt;ddmmaaaa&gt;.jpg</w:t>
-            </w:r>
+              <w:t>&lt;</w:t>
+            </w:r>
+            <w:proofErr w:type="spellStart"/>
+            <w:r>
+              <w:rPr>
+                <w:rFonts w:eastAsia="Times New Roman" w:cstheme="minorHAnsi"/>
+                <w:color w:val="000000"/>
+                <w:sz w:val="24"/>
+                <w:szCs w:val="24"/>
+                <w:lang w:eastAsia="es-AR"/>
+              </w:rPr>
+              <w:t>Nombre_del_Tema_V</w:t>
+            </w:r>
+            <w:r>
+              <w:rPr>
+                <w:rFonts w:eastAsia="Times New Roman" w:cstheme="minorHAnsi"/>
+                <w:color w:val="000000"/>
+                <w:sz w:val="24"/>
+                <w:szCs w:val="24"/>
+                <w:lang w:eastAsia="es-AR"/>
+              </w:rPr>
+              <w:t>isto</w:t>
+            </w:r>
+            <w:proofErr w:type="spellEnd"/>
+            <w:r>
+              <w:rPr>
+                <w:rFonts w:eastAsia="Times New Roman" w:cstheme="minorHAnsi"/>
+                <w:color w:val="000000"/>
+                <w:sz w:val="24"/>
+                <w:szCs w:val="24"/>
+                <w:lang w:eastAsia="es-AR"/>
+              </w:rPr>
+              <w:t>&gt;_&lt;</w:t>
+            </w:r>
+            <w:proofErr w:type="spellStart"/>
+            <w:r>
+              <w:rPr>
+                <w:rFonts w:eastAsia="Times New Roman" w:cstheme="minorHAnsi"/>
+                <w:color w:val="000000"/>
+                <w:sz w:val="24"/>
+                <w:szCs w:val="24"/>
+                <w:lang w:eastAsia="es-AR"/>
+              </w:rPr>
+              <w:t>ddmmaaaa</w:t>
+            </w:r>
+            <w:proofErr w:type="spellEnd"/>
+            <w:r>
+              <w:rPr>
+                <w:rFonts w:eastAsia="Times New Roman" w:cstheme="minorHAnsi"/>
+                <w:color w:val="000000"/>
+                <w:sz w:val="24"/>
+                <w:szCs w:val="24"/>
+                <w:lang w:eastAsia="es-AR"/>
+              </w:rPr>
+              <w:t>&gt;.</w:t>
+            </w:r>
+            <w:proofErr w:type="spellStart"/>
+            <w:r>
+              <w:rPr>
+                <w:rFonts w:eastAsia="Times New Roman" w:cstheme="minorHAnsi"/>
+                <w:color w:val="000000"/>
+                <w:sz w:val="24"/>
+                <w:szCs w:val="24"/>
+                <w:lang w:eastAsia="es-AR"/>
+              </w:rPr>
+              <w:t>jpg</w:t>
+            </w:r>
+            <w:proofErr w:type="spellEnd"/>
           </w:p>
         </w:tc>
         <w:tc>
@@ -2546,8 +2966,20 @@
                 <w:szCs w:val="24"/>
                 <w:lang w:eastAsia="es-AR"/>
               </w:rPr>
-              <w:t>/Clase/Material Teorico</w:t>
-            </w:r>
+              <w:t xml:space="preserve">/Clase/Material </w:t>
+            </w:r>
+            <w:proofErr w:type="spellStart"/>
+            <w:r>
+              <w:rPr>
+                <w:rFonts w:eastAsia="Times New Roman" w:cstheme="minorHAnsi"/>
+                <w:color w:val="000000"/>
+                <w:sz w:val="24"/>
+                <w:szCs w:val="24"/>
+                <w:lang w:eastAsia="es-AR"/>
+              </w:rPr>
+              <w:t>Teorico</w:t>
+            </w:r>
+            <w:proofErr w:type="spellEnd"/>
           </w:p>
         </w:tc>
         <w:tc>
@@ -2634,15 +3066,27 @@
                 <w:lang w:eastAsia="es-AR"/>
               </w:rPr>
             </w:pPr>
-            <w:r>
-              <w:rPr>
-                <w:rFonts w:eastAsia="Times New Roman" w:cstheme="minorHAnsi"/>
-                <w:color w:val="000000"/>
-                <w:sz w:val="24"/>
-                <w:szCs w:val="24"/>
-                <w:lang w:eastAsia="es-AR"/>
-              </w:rPr>
-              <w:t>Imagenes De Clases Practicas</w:t>
+            <w:proofErr w:type="spellStart"/>
+            <w:r>
+              <w:rPr>
+                <w:rFonts w:eastAsia="Times New Roman" w:cstheme="minorHAnsi"/>
+                <w:color w:val="000000"/>
+                <w:sz w:val="24"/>
+                <w:szCs w:val="24"/>
+                <w:lang w:eastAsia="es-AR"/>
+              </w:rPr>
+              <w:t>Imagenes</w:t>
+            </w:r>
+            <w:proofErr w:type="spellEnd"/>
+            <w:r>
+              <w:rPr>
+                <w:rFonts w:eastAsia="Times New Roman" w:cstheme="minorHAnsi"/>
+                <w:color w:val="000000"/>
+                <w:sz w:val="24"/>
+                <w:szCs w:val="24"/>
+                <w:lang w:eastAsia="es-AR"/>
+              </w:rPr>
+              <w:t xml:space="preserve"> De Clases Practicas</w:t>
             </w:r>
           </w:p>
         </w:tc>
@@ -2682,18 +3126,74 @@
                 <w:szCs w:val="24"/>
                 <w:lang w:eastAsia="es-AR"/>
               </w:rPr>
-              <w:t>&lt;Descripcion_I</w:t>
-            </w:r>
-            <w:r>
-              <w:rPr>
-                <w:rFonts w:eastAsia="Times New Roman" w:cstheme="minorHAnsi"/>
-                <w:color w:val="000000"/>
-                <w:sz w:val="24"/>
-                <w:szCs w:val="24"/>
-                <w:lang w:eastAsia="es-AR"/>
-              </w:rPr>
-              <w:t>magen&gt;_&lt;ddmmaaaa&gt;.jpg</w:t>
-            </w:r>
+              <w:t>&lt;</w:t>
+            </w:r>
+            <w:proofErr w:type="spellStart"/>
+            <w:r>
+              <w:rPr>
+                <w:rFonts w:eastAsia="Times New Roman" w:cstheme="minorHAnsi"/>
+                <w:color w:val="000000"/>
+                <w:sz w:val="24"/>
+                <w:szCs w:val="24"/>
+                <w:lang w:eastAsia="es-AR"/>
+              </w:rPr>
+              <w:t>Descripcion_I</w:t>
+            </w:r>
+            <w:r>
+              <w:rPr>
+                <w:rFonts w:eastAsia="Times New Roman" w:cstheme="minorHAnsi"/>
+                <w:color w:val="000000"/>
+                <w:sz w:val="24"/>
+                <w:szCs w:val="24"/>
+                <w:lang w:eastAsia="es-AR"/>
+              </w:rPr>
+              <w:t>magen</w:t>
+            </w:r>
+            <w:proofErr w:type="spellEnd"/>
+            <w:r>
+              <w:rPr>
+                <w:rFonts w:eastAsia="Times New Roman" w:cstheme="minorHAnsi"/>
+                <w:color w:val="000000"/>
+                <w:sz w:val="24"/>
+                <w:szCs w:val="24"/>
+                <w:lang w:eastAsia="es-AR"/>
+              </w:rPr>
+              <w:t>&gt;_&lt;</w:t>
+            </w:r>
+            <w:proofErr w:type="spellStart"/>
+            <w:r>
+              <w:rPr>
+                <w:rFonts w:eastAsia="Times New Roman" w:cstheme="minorHAnsi"/>
+                <w:color w:val="000000"/>
+                <w:sz w:val="24"/>
+                <w:szCs w:val="24"/>
+                <w:lang w:eastAsia="es-AR"/>
+              </w:rPr>
+              <w:t>ddmmaaaa</w:t>
+            </w:r>
+            <w:proofErr w:type="spellEnd"/>
+            <w:r>
+              <w:rPr>
+                <w:rFonts w:eastAsia="Times New Roman" w:cstheme="minorHAnsi"/>
+                <w:color w:val="000000"/>
+                <w:sz w:val="24"/>
+                <w:szCs w:val="24"/>
+                <w:lang w:eastAsia="es-AR"/>
+              </w:rPr>
+              <w:t>&gt;.</w:t>
+            </w:r>
+            <w:proofErr w:type="spellStart"/>
+            <w:r>
+              <w:rPr>
+                <w:rFonts w:eastAsia="Times New Roman" w:cstheme="minorHAnsi"/>
+                <w:color w:val="000000"/>
+                <w:sz w:val="24"/>
+                <w:szCs w:val="24"/>
+                <w:lang w:eastAsia="es-AR"/>
+              </w:rPr>
+              <w:t>jpg</w:t>
+            </w:r>
+            <w:proofErr w:type="spellEnd"/>
           </w:p>
         </w:tc>
         <w:tc>
@@ -2878,17 +3378,50 @@
                 <w:szCs w:val="24"/>
                 <w:lang w:eastAsia="es-AR"/>
               </w:rPr>
-              <w:t>&lt;Nombre_de_Cronograma&gt;</w:t>
-            </w:r>
-            <w:r>
-              <w:rPr>
-                <w:rFonts w:eastAsia="Times New Roman" w:cstheme="minorHAnsi"/>
-                <w:color w:val="000000"/>
-                <w:sz w:val="24"/>
-                <w:szCs w:val="24"/>
-                <w:lang w:eastAsia="es-AR"/>
-              </w:rPr>
-              <w:t>.xls</w:t>
+              <w:t>&lt;</w:t>
+            </w:r>
+            <w:proofErr w:type="spellStart"/>
+            <w:r>
+              <w:rPr>
+                <w:rFonts w:eastAsia="Times New Roman" w:cstheme="minorHAnsi"/>
+                <w:color w:val="000000"/>
+                <w:sz w:val="24"/>
+                <w:szCs w:val="24"/>
+                <w:lang w:eastAsia="es-AR"/>
+              </w:rPr>
+              <w:t>Nombre_de_Cronograma</w:t>
+            </w:r>
+            <w:proofErr w:type="spellEnd"/>
+            <w:r>
+              <w:rPr>
+                <w:rFonts w:eastAsia="Times New Roman" w:cstheme="minorHAnsi"/>
+                <w:color w:val="000000"/>
+                <w:sz w:val="24"/>
+                <w:szCs w:val="24"/>
+                <w:lang w:eastAsia="es-AR"/>
+              </w:rPr>
+              <w:t>&gt;</w:t>
+            </w:r>
+            <w:r>
+              <w:rPr>
+                <w:rFonts w:eastAsia="Times New Roman" w:cstheme="minorHAnsi"/>
+                <w:color w:val="000000"/>
+                <w:sz w:val="24"/>
+                <w:szCs w:val="24"/>
+                <w:lang w:eastAsia="es-AR"/>
+              </w:rPr>
+              <w:t>.</w:t>
+            </w:r>
+            <w:proofErr w:type="spellStart"/>
+            <w:r>
+              <w:rPr>
+                <w:rFonts w:eastAsia="Times New Roman" w:cstheme="minorHAnsi"/>
+                <w:color w:val="000000"/>
+                <w:sz w:val="24"/>
+                <w:szCs w:val="24"/>
+                <w:lang w:eastAsia="es-AR"/>
+              </w:rPr>
+              <w:t>xls</w:t>
             </w:r>
             <w:r>
               <w:rPr>
@@ -2900,6 +3433,7 @@
               </w:rPr>
               <w:t>x</w:t>
             </w:r>
+            <w:proofErr w:type="spellEnd"/>
           </w:p>
         </w:tc>
         <w:tc>
@@ -2938,7 +3472,29 @@
                 <w:szCs w:val="24"/>
                 <w:lang w:eastAsia="es-AR"/>
               </w:rPr>
-              <w:t>/Produccion Propia/</w:t>
+              <w:t>/</w:t>
+            </w:r>
+            <w:proofErr w:type="spellStart"/>
+            <w:r>
+              <w:rPr>
+                <w:rFonts w:eastAsia="Times New Roman" w:cstheme="minorHAnsi"/>
+                <w:color w:val="000000"/>
+                <w:sz w:val="24"/>
+                <w:szCs w:val="24"/>
+                <w:lang w:eastAsia="es-AR"/>
+              </w:rPr>
+              <w:t>Produccion</w:t>
+            </w:r>
+            <w:proofErr w:type="spellEnd"/>
+            <w:r>
+              <w:rPr>
+                <w:rFonts w:eastAsia="Times New Roman" w:cstheme="minorHAnsi"/>
+                <w:color w:val="000000"/>
+                <w:sz w:val="24"/>
+                <w:szCs w:val="24"/>
+                <w:lang w:eastAsia="es-AR"/>
+              </w:rPr>
+              <w:t xml:space="preserve"> Propia/</w:t>
             </w:r>
             <w:r>
               <w:rPr>
@@ -2980,15 +3536,27 @@
                 <w:lang w:eastAsia="es-AR"/>
               </w:rPr>
             </w:pPr>
-            <w:r>
-              <w:rPr>
-                <w:rFonts w:eastAsia="Times New Roman" w:cstheme="minorHAnsi"/>
-                <w:color w:val="000000"/>
-                <w:sz w:val="24"/>
-                <w:szCs w:val="24"/>
-                <w:lang w:eastAsia="es-AR"/>
-              </w:rPr>
-              <w:t>Produccion Propia</w:t>
+            <w:proofErr w:type="spellStart"/>
+            <w:r>
+              <w:rPr>
+                <w:rFonts w:eastAsia="Times New Roman" w:cstheme="minorHAnsi"/>
+                <w:color w:val="000000"/>
+                <w:sz w:val="24"/>
+                <w:szCs w:val="24"/>
+                <w:lang w:eastAsia="es-AR"/>
+              </w:rPr>
+              <w:t>Produccion</w:t>
+            </w:r>
+            <w:proofErr w:type="spellEnd"/>
+            <w:r>
+              <w:rPr>
+                <w:rFonts w:eastAsia="Times New Roman" w:cstheme="minorHAnsi"/>
+                <w:color w:val="000000"/>
+                <w:sz w:val="24"/>
+                <w:szCs w:val="24"/>
+                <w:lang w:eastAsia="es-AR"/>
+              </w:rPr>
+              <w:t xml:space="preserve"> Propia</w:t>
             </w:r>
           </w:p>
         </w:tc>
@@ -3033,7 +3601,29 @@
                 <w:szCs w:val="24"/>
                 <w:lang w:eastAsia="es-AR"/>
               </w:rPr>
-              <w:t>Trabajos Practicos Grupales</w:t>
+              <w:t xml:space="preserve">Trabajos </w:t>
+            </w:r>
+            <w:proofErr w:type="spellStart"/>
+            <w:r>
+              <w:rPr>
+                <w:rFonts w:eastAsia="Times New Roman" w:cstheme="minorHAnsi"/>
+                <w:color w:val="000000"/>
+                <w:sz w:val="24"/>
+                <w:szCs w:val="24"/>
+                <w:lang w:eastAsia="es-AR"/>
+              </w:rPr>
+              <w:t>Practicos</w:t>
+            </w:r>
+            <w:proofErr w:type="spellEnd"/>
+            <w:r>
+              <w:rPr>
+                <w:rFonts w:eastAsia="Times New Roman" w:cstheme="minorHAnsi"/>
+                <w:color w:val="000000"/>
+                <w:sz w:val="24"/>
+                <w:szCs w:val="24"/>
+                <w:lang w:eastAsia="es-AR"/>
+              </w:rPr>
+              <w:t xml:space="preserve"> Grupales</w:t>
             </w:r>
             <w:r>
               <w:rPr>
@@ -3083,27 +3673,82 @@
                 <w:szCs w:val="24"/>
                 <w:lang w:eastAsia="es-AR"/>
               </w:rPr>
-              <w:t>TP_&lt;N</w:t>
-            </w:r>
-            <w:r>
-              <w:rPr>
-                <w:rFonts w:eastAsia="Times New Roman" w:cstheme="minorHAnsi"/>
-                <w:color w:val="000000"/>
-                <w:sz w:val="24"/>
-                <w:szCs w:val="24"/>
-                <w:lang w:eastAsia="es-AR"/>
-              </w:rPr>
-              <w:t>ro_TP&gt;_&lt;T</w:t>
-            </w:r>
-            <w:r>
-              <w:rPr>
-                <w:rFonts w:eastAsia="Times New Roman" w:cstheme="minorHAnsi"/>
-                <w:color w:val="000000"/>
-                <w:sz w:val="24"/>
-                <w:szCs w:val="24"/>
-                <w:lang w:eastAsia="es-AR"/>
-              </w:rPr>
-              <w:t>itulo_del_TP&gt;.doc</w:t>
+              <w:t>TP_&lt;</w:t>
+            </w:r>
+            <w:proofErr w:type="spellStart"/>
+            <w:r>
+              <w:rPr>
+                <w:rFonts w:eastAsia="Times New Roman" w:cstheme="minorHAnsi"/>
+                <w:color w:val="000000"/>
+                <w:sz w:val="24"/>
+                <w:szCs w:val="24"/>
+                <w:lang w:eastAsia="es-AR"/>
+              </w:rPr>
+              <w:t>N</w:t>
+            </w:r>
+            <w:r>
+              <w:rPr>
+                <w:rFonts w:eastAsia="Times New Roman" w:cstheme="minorHAnsi"/>
+                <w:color w:val="000000"/>
+                <w:sz w:val="24"/>
+                <w:szCs w:val="24"/>
+                <w:lang w:eastAsia="es-AR"/>
+              </w:rPr>
+              <w:t>ro_TP</w:t>
+            </w:r>
+            <w:proofErr w:type="spellEnd"/>
+            <w:r>
+              <w:rPr>
+                <w:rFonts w:eastAsia="Times New Roman" w:cstheme="minorHAnsi"/>
+                <w:color w:val="000000"/>
+                <w:sz w:val="24"/>
+                <w:szCs w:val="24"/>
+                <w:lang w:eastAsia="es-AR"/>
+              </w:rPr>
+              <w:t>&gt;_&lt;</w:t>
+            </w:r>
+            <w:proofErr w:type="spellStart"/>
+            <w:r>
+              <w:rPr>
+                <w:rFonts w:eastAsia="Times New Roman" w:cstheme="minorHAnsi"/>
+                <w:color w:val="000000"/>
+                <w:sz w:val="24"/>
+                <w:szCs w:val="24"/>
+                <w:lang w:eastAsia="es-AR"/>
+              </w:rPr>
+              <w:t>T</w:t>
+            </w:r>
+            <w:r>
+              <w:rPr>
+                <w:rFonts w:eastAsia="Times New Roman" w:cstheme="minorHAnsi"/>
+                <w:color w:val="000000"/>
+                <w:sz w:val="24"/>
+                <w:szCs w:val="24"/>
+                <w:lang w:eastAsia="es-AR"/>
+              </w:rPr>
+              <w:t>itulo_del_TP</w:t>
+            </w:r>
+            <w:proofErr w:type="spellEnd"/>
+            <w:r>
+              <w:rPr>
+                <w:rFonts w:eastAsia="Times New Roman" w:cstheme="minorHAnsi"/>
+                <w:color w:val="000000"/>
+                <w:sz w:val="24"/>
+                <w:szCs w:val="24"/>
+                <w:lang w:eastAsia="es-AR"/>
+              </w:rPr>
+              <w:t>&gt;.</w:t>
+            </w:r>
+            <w:proofErr w:type="spellStart"/>
+            <w:r>
+              <w:rPr>
+                <w:rFonts w:eastAsia="Times New Roman" w:cstheme="minorHAnsi"/>
+                <w:color w:val="000000"/>
+                <w:sz w:val="24"/>
+                <w:szCs w:val="24"/>
+                <w:lang w:eastAsia="es-AR"/>
+              </w:rPr>
+              <w:t>doc</w:t>
             </w:r>
             <w:r>
               <w:rPr>
@@ -3115,6 +3760,7 @@
               </w:rPr>
               <w:t>x</w:t>
             </w:r>
+            <w:proofErr w:type="spellEnd"/>
           </w:p>
         </w:tc>
         <w:tc>
@@ -3153,17 +3799,61 @@
                 <w:szCs w:val="24"/>
                 <w:lang w:eastAsia="es-AR"/>
               </w:rPr>
-              <w:t>/Produccion Propia/</w:t>
-            </w:r>
-            <w:r>
-              <w:rPr>
-                <w:rFonts w:eastAsia="Times New Roman" w:cstheme="minorHAnsi"/>
-                <w:color w:val="000000"/>
-                <w:sz w:val="24"/>
-                <w:szCs w:val="24"/>
-                <w:lang w:eastAsia="es-AR"/>
-              </w:rPr>
-              <w:t>Trabajos Practicos Evaluables</w:t>
+              <w:t>/</w:t>
+            </w:r>
+            <w:proofErr w:type="spellStart"/>
+            <w:r>
+              <w:rPr>
+                <w:rFonts w:eastAsia="Times New Roman" w:cstheme="minorHAnsi"/>
+                <w:color w:val="000000"/>
+                <w:sz w:val="24"/>
+                <w:szCs w:val="24"/>
+                <w:lang w:eastAsia="es-AR"/>
+              </w:rPr>
+              <w:t>Produccion</w:t>
+            </w:r>
+            <w:proofErr w:type="spellEnd"/>
+            <w:r>
+              <w:rPr>
+                <w:rFonts w:eastAsia="Times New Roman" w:cstheme="minorHAnsi"/>
+                <w:color w:val="000000"/>
+                <w:sz w:val="24"/>
+                <w:szCs w:val="24"/>
+                <w:lang w:eastAsia="es-AR"/>
+              </w:rPr>
+              <w:t xml:space="preserve"> Propia/</w:t>
+            </w:r>
+            <w:r>
+              <w:rPr>
+                <w:rFonts w:eastAsia="Times New Roman" w:cstheme="minorHAnsi"/>
+                <w:color w:val="000000"/>
+                <w:sz w:val="24"/>
+                <w:szCs w:val="24"/>
+                <w:lang w:eastAsia="es-AR"/>
+              </w:rPr>
+              <w:t xml:space="preserve">Trabajos </w:t>
+            </w:r>
+            <w:proofErr w:type="spellStart"/>
+            <w:r>
+              <w:rPr>
+                <w:rFonts w:eastAsia="Times New Roman" w:cstheme="minorHAnsi"/>
+                <w:color w:val="000000"/>
+                <w:sz w:val="24"/>
+                <w:szCs w:val="24"/>
+                <w:lang w:eastAsia="es-AR"/>
+              </w:rPr>
+              <w:t>Practicos</w:t>
+            </w:r>
+            <w:proofErr w:type="spellEnd"/>
+            <w:r>
+              <w:rPr>
+                <w:rFonts w:eastAsia="Times New Roman" w:cstheme="minorHAnsi"/>
+                <w:color w:val="000000"/>
+                <w:sz w:val="24"/>
+                <w:szCs w:val="24"/>
+                <w:lang w:eastAsia="es-AR"/>
+              </w:rPr>
+              <w:t xml:space="preserve"> Evaluables</w:t>
             </w:r>
           </w:p>
         </w:tc>
@@ -3195,15 +3885,27 @@
                 <w:lang w:eastAsia="es-AR"/>
               </w:rPr>
             </w:pPr>
-            <w:r>
-              <w:rPr>
-                <w:rFonts w:eastAsia="Times New Roman" w:cstheme="minorHAnsi"/>
-                <w:color w:val="000000"/>
-                <w:sz w:val="24"/>
-                <w:szCs w:val="24"/>
-                <w:lang w:eastAsia="es-AR"/>
-              </w:rPr>
-              <w:t>Produccion Propia</w:t>
+            <w:proofErr w:type="spellStart"/>
+            <w:r>
+              <w:rPr>
+                <w:rFonts w:eastAsia="Times New Roman" w:cstheme="minorHAnsi"/>
+                <w:color w:val="000000"/>
+                <w:sz w:val="24"/>
+                <w:szCs w:val="24"/>
+                <w:lang w:eastAsia="es-AR"/>
+              </w:rPr>
+              <w:t>Produccion</w:t>
+            </w:r>
+            <w:proofErr w:type="spellEnd"/>
+            <w:r>
+              <w:rPr>
+                <w:rFonts w:eastAsia="Times New Roman" w:cstheme="minorHAnsi"/>
+                <w:color w:val="000000"/>
+                <w:sz w:val="24"/>
+                <w:szCs w:val="24"/>
+                <w:lang w:eastAsia="es-AR"/>
+              </w:rPr>
+              <w:t xml:space="preserve"> Propia</w:t>
             </w:r>
           </w:p>
         </w:tc>
@@ -3248,7 +3950,30 @@
                 <w:szCs w:val="24"/>
                 <w:lang w:eastAsia="es-AR"/>
               </w:rPr>
-              <w:t>Fotos de Parciales Practicos Corregidos</w:t>
+              <w:lastRenderedPageBreak/>
+              <w:t xml:space="preserve">Fotos de Parciales </w:t>
+            </w:r>
+            <w:proofErr w:type="spellStart"/>
+            <w:r>
+              <w:rPr>
+                <w:rFonts w:eastAsia="Times New Roman" w:cstheme="minorHAnsi"/>
+                <w:color w:val="000000"/>
+                <w:sz w:val="24"/>
+                <w:szCs w:val="24"/>
+                <w:lang w:eastAsia="es-AR"/>
+              </w:rPr>
+              <w:t>Practicos</w:t>
+            </w:r>
+            <w:proofErr w:type="spellEnd"/>
+            <w:r>
+              <w:rPr>
+                <w:rFonts w:eastAsia="Times New Roman" w:cstheme="minorHAnsi"/>
+                <w:color w:val="000000"/>
+                <w:sz w:val="24"/>
+                <w:szCs w:val="24"/>
+                <w:lang w:eastAsia="es-AR"/>
+              </w:rPr>
+              <w:t xml:space="preserve"> Corregidos</w:t>
             </w:r>
           </w:p>
         </w:tc>
@@ -3327,8 +4052,42 @@
                 <w:szCs w:val="24"/>
                 <w:lang w:eastAsia="es-AR"/>
               </w:rPr>
-              <w:t>&lt;Nombre_Alumno&gt;.jpg</w:t>
-            </w:r>
+              <w:t>&lt;</w:t>
+            </w:r>
+            <w:proofErr w:type="spellStart"/>
+            <w:r>
+              <w:rPr>
+                <w:rFonts w:eastAsia="Times New Roman" w:cstheme="minorHAnsi"/>
+                <w:color w:val="000000"/>
+                <w:sz w:val="24"/>
+                <w:szCs w:val="24"/>
+                <w:lang w:eastAsia="es-AR"/>
+              </w:rPr>
+              <w:t>Nombre_Alumno</w:t>
+            </w:r>
+            <w:proofErr w:type="spellEnd"/>
+            <w:r>
+              <w:rPr>
+                <w:rFonts w:eastAsia="Times New Roman" w:cstheme="minorHAnsi"/>
+                <w:color w:val="000000"/>
+                <w:sz w:val="24"/>
+                <w:szCs w:val="24"/>
+                <w:lang w:eastAsia="es-AR"/>
+              </w:rPr>
+              <w:t>&gt;.</w:t>
+            </w:r>
+            <w:proofErr w:type="spellStart"/>
+            <w:r>
+              <w:rPr>
+                <w:rFonts w:eastAsia="Times New Roman" w:cstheme="minorHAnsi"/>
+                <w:color w:val="000000"/>
+                <w:sz w:val="24"/>
+                <w:szCs w:val="24"/>
+                <w:lang w:eastAsia="es-AR"/>
+              </w:rPr>
+              <w:t>jpg</w:t>
+            </w:r>
+            <w:proofErr w:type="spellEnd"/>
           </w:p>
         </w:tc>
         <w:tc>
@@ -3367,8 +4126,64 @@
                 <w:szCs w:val="24"/>
                 <w:lang w:eastAsia="es-AR"/>
               </w:rPr>
-              <w:t>/Produccion Propia/Imagenes/Parciales Practicos</w:t>
-            </w:r>
+              <w:t>/</w:t>
+            </w:r>
+            <w:proofErr w:type="spellStart"/>
+            <w:r>
+              <w:rPr>
+                <w:rFonts w:eastAsia="Times New Roman" w:cstheme="minorHAnsi"/>
+                <w:color w:val="000000"/>
+                <w:sz w:val="24"/>
+                <w:szCs w:val="24"/>
+                <w:lang w:eastAsia="es-AR"/>
+              </w:rPr>
+              <w:t>Produccion</w:t>
+            </w:r>
+            <w:proofErr w:type="spellEnd"/>
+            <w:r>
+              <w:rPr>
+                <w:rFonts w:eastAsia="Times New Roman" w:cstheme="minorHAnsi"/>
+                <w:color w:val="000000"/>
+                <w:sz w:val="24"/>
+                <w:szCs w:val="24"/>
+                <w:lang w:eastAsia="es-AR"/>
+              </w:rPr>
+              <w:t xml:space="preserve"> Propia/</w:t>
+            </w:r>
+            <w:proofErr w:type="spellStart"/>
+            <w:r>
+              <w:rPr>
+                <w:rFonts w:eastAsia="Times New Roman" w:cstheme="minorHAnsi"/>
+                <w:color w:val="000000"/>
+                <w:sz w:val="24"/>
+                <w:szCs w:val="24"/>
+                <w:lang w:eastAsia="es-AR"/>
+              </w:rPr>
+              <w:t>Imagenes</w:t>
+            </w:r>
+            <w:proofErr w:type="spellEnd"/>
+            <w:r>
+              <w:rPr>
+                <w:rFonts w:eastAsia="Times New Roman" w:cstheme="minorHAnsi"/>
+                <w:color w:val="000000"/>
+                <w:sz w:val="24"/>
+                <w:szCs w:val="24"/>
+                <w:lang w:eastAsia="es-AR"/>
+              </w:rPr>
+              <w:t xml:space="preserve">/Parciales </w:t>
+            </w:r>
+            <w:proofErr w:type="spellStart"/>
+            <w:r>
+              <w:rPr>
+                <w:rFonts w:eastAsia="Times New Roman" w:cstheme="minorHAnsi"/>
+                <w:color w:val="000000"/>
+                <w:sz w:val="24"/>
+                <w:szCs w:val="24"/>
+                <w:lang w:eastAsia="es-AR"/>
+              </w:rPr>
+              <w:t>Practicos</w:t>
+            </w:r>
+            <w:proofErr w:type="spellEnd"/>
           </w:p>
         </w:tc>
         <w:tc>
@@ -3399,15 +4214,27 @@
                 <w:lang w:eastAsia="es-AR"/>
               </w:rPr>
             </w:pPr>
-            <w:r>
-              <w:rPr>
-                <w:rFonts w:eastAsia="Times New Roman" w:cstheme="minorHAnsi"/>
-                <w:color w:val="000000"/>
-                <w:sz w:val="24"/>
-                <w:szCs w:val="24"/>
-                <w:lang w:eastAsia="es-AR"/>
-              </w:rPr>
-              <w:t>Produccion Propia</w:t>
+            <w:proofErr w:type="spellStart"/>
+            <w:r>
+              <w:rPr>
+                <w:rFonts w:eastAsia="Times New Roman" w:cstheme="minorHAnsi"/>
+                <w:color w:val="000000"/>
+                <w:sz w:val="24"/>
+                <w:szCs w:val="24"/>
+                <w:lang w:eastAsia="es-AR"/>
+              </w:rPr>
+              <w:t>Produccion</w:t>
+            </w:r>
+            <w:proofErr w:type="spellEnd"/>
+            <w:r>
+              <w:rPr>
+                <w:rFonts w:eastAsia="Times New Roman" w:cstheme="minorHAnsi"/>
+                <w:color w:val="000000"/>
+                <w:sz w:val="24"/>
+                <w:szCs w:val="24"/>
+                <w:lang w:eastAsia="es-AR"/>
+              </w:rPr>
+              <w:t xml:space="preserve"> Propia</w:t>
             </w:r>
           </w:p>
         </w:tc>
@@ -3444,6 +4271,7 @@
                 <w:lang w:eastAsia="es-AR"/>
               </w:rPr>
             </w:pPr>
+            <w:proofErr w:type="spellStart"/>
             <w:r>
               <w:rPr>
                 <w:rFonts w:eastAsia="Times New Roman" w:cstheme="minorHAnsi"/>
@@ -3454,6 +4282,7 @@
               </w:rPr>
               <w:t>Resumenes</w:t>
             </w:r>
+            <w:proofErr w:type="spellEnd"/>
           </w:p>
         </w:tc>
         <w:tc>
@@ -3494,6 +4323,7 @@
               </w:rPr>
               <w:t>&lt;</w:t>
             </w:r>
+            <w:proofErr w:type="spellStart"/>
             <w:r>
               <w:rPr>
                 <w:rFonts w:eastAsia="Times New Roman" w:cstheme="minorHAnsi"/>
@@ -3512,7 +4342,29 @@
                 <w:szCs w:val="24"/>
                 <w:lang w:eastAsia="es-AR"/>
               </w:rPr>
-              <w:t>esumen&gt;_&lt;Autor&gt;.doc</w:t>
+              <w:t>esumen</w:t>
+            </w:r>
+            <w:proofErr w:type="spellEnd"/>
+            <w:r>
+              <w:rPr>
+                <w:rFonts w:eastAsia="Times New Roman" w:cstheme="minorHAnsi"/>
+                <w:color w:val="000000"/>
+                <w:sz w:val="24"/>
+                <w:szCs w:val="24"/>
+                <w:lang w:eastAsia="es-AR"/>
+              </w:rPr>
+              <w:t>&gt;_&lt;Autor&gt;.</w:t>
+            </w:r>
+            <w:proofErr w:type="spellStart"/>
+            <w:r>
+              <w:rPr>
+                <w:rFonts w:eastAsia="Times New Roman" w:cstheme="minorHAnsi"/>
+                <w:color w:val="000000"/>
+                <w:sz w:val="24"/>
+                <w:szCs w:val="24"/>
+                <w:lang w:eastAsia="es-AR"/>
+              </w:rPr>
+              <w:t>doc</w:t>
             </w:r>
             <w:r>
               <w:rPr>
@@ -3524,6 +4376,7 @@
               </w:rPr>
               <w:t>x</w:t>
             </w:r>
+            <w:proofErr w:type="spellEnd"/>
           </w:p>
         </w:tc>
         <w:tc>
@@ -3562,8 +4415,42 @@
                 <w:szCs w:val="24"/>
                 <w:lang w:eastAsia="es-AR"/>
               </w:rPr>
-              <w:t>/Clase/Produccion Propia/Resumenes</w:t>
-            </w:r>
+              <w:t>/Clase/</w:t>
+            </w:r>
+            <w:proofErr w:type="spellStart"/>
+            <w:r>
+              <w:rPr>
+                <w:rFonts w:eastAsia="Times New Roman" w:cstheme="minorHAnsi"/>
+                <w:color w:val="000000"/>
+                <w:sz w:val="24"/>
+                <w:szCs w:val="24"/>
+                <w:lang w:eastAsia="es-AR"/>
+              </w:rPr>
+              <w:t>Produccion</w:t>
+            </w:r>
+            <w:proofErr w:type="spellEnd"/>
+            <w:r>
+              <w:rPr>
+                <w:rFonts w:eastAsia="Times New Roman" w:cstheme="minorHAnsi"/>
+                <w:color w:val="000000"/>
+                <w:sz w:val="24"/>
+                <w:szCs w:val="24"/>
+                <w:lang w:eastAsia="es-AR"/>
+              </w:rPr>
+              <w:t xml:space="preserve"> Propia/</w:t>
+            </w:r>
+            <w:proofErr w:type="spellStart"/>
+            <w:r>
+              <w:rPr>
+                <w:rFonts w:eastAsia="Times New Roman" w:cstheme="minorHAnsi"/>
+                <w:color w:val="000000"/>
+                <w:sz w:val="24"/>
+                <w:szCs w:val="24"/>
+                <w:lang w:eastAsia="es-AR"/>
+              </w:rPr>
+              <w:t>Resumenes</w:t>
+            </w:r>
+            <w:proofErr w:type="spellEnd"/>
           </w:p>
         </w:tc>
         <w:tc>
@@ -3594,15 +4481,27 @@
                 <w:lang w:eastAsia="es-AR"/>
               </w:rPr>
             </w:pPr>
-            <w:r>
-              <w:rPr>
-                <w:rFonts w:eastAsia="Times New Roman" w:cstheme="minorHAnsi"/>
-                <w:color w:val="000000"/>
-                <w:sz w:val="24"/>
-                <w:szCs w:val="24"/>
-                <w:lang w:eastAsia="es-AR"/>
-              </w:rPr>
-              <w:t>Produccion Propia</w:t>
+            <w:proofErr w:type="spellStart"/>
+            <w:r>
+              <w:rPr>
+                <w:rFonts w:eastAsia="Times New Roman" w:cstheme="minorHAnsi"/>
+                <w:color w:val="000000"/>
+                <w:sz w:val="24"/>
+                <w:szCs w:val="24"/>
+                <w:lang w:eastAsia="es-AR"/>
+              </w:rPr>
+              <w:t>Produccion</w:t>
+            </w:r>
+            <w:proofErr w:type="spellEnd"/>
+            <w:r>
+              <w:rPr>
+                <w:rFonts w:eastAsia="Times New Roman" w:cstheme="minorHAnsi"/>
+                <w:color w:val="000000"/>
+                <w:sz w:val="24"/>
+                <w:szCs w:val="24"/>
+                <w:lang w:eastAsia="es-AR"/>
+              </w:rPr>
+              <w:t xml:space="preserve"> Propia</w:t>
             </w:r>
           </w:p>
         </w:tc>
@@ -3647,7 +4546,29 @@
                 <w:szCs w:val="24"/>
                 <w:lang w:eastAsia="es-AR"/>
               </w:rPr>
-              <w:t>Fotos de Ejecicios resueltos en Clase</w:t>
+              <w:t xml:space="preserve">Fotos de </w:t>
+            </w:r>
+            <w:proofErr w:type="spellStart"/>
+            <w:r>
+              <w:rPr>
+                <w:rFonts w:eastAsia="Times New Roman" w:cstheme="minorHAnsi"/>
+                <w:color w:val="000000"/>
+                <w:sz w:val="24"/>
+                <w:szCs w:val="24"/>
+                <w:lang w:eastAsia="es-AR"/>
+              </w:rPr>
+              <w:t>Ejecicios</w:t>
+            </w:r>
+            <w:proofErr w:type="spellEnd"/>
+            <w:r>
+              <w:rPr>
+                <w:rFonts w:eastAsia="Times New Roman" w:cstheme="minorHAnsi"/>
+                <w:color w:val="000000"/>
+                <w:sz w:val="24"/>
+                <w:szCs w:val="24"/>
+                <w:lang w:eastAsia="es-AR"/>
+              </w:rPr>
+              <w:t xml:space="preserve"> resueltos en Clase</w:t>
             </w:r>
           </w:p>
         </w:tc>
@@ -3687,18 +4608,74 @@
                 <w:szCs w:val="24"/>
                 <w:lang w:eastAsia="es-AR"/>
               </w:rPr>
-              <w:t>&lt;Nombre_Ejercicio&gt;_&lt;ddmm</w:t>
-            </w:r>
-            <w:r>
-              <w:rPr>
-                <w:rFonts w:eastAsia="Times New Roman" w:cstheme="minorHAnsi"/>
-                <w:color w:val="000000"/>
-                <w:sz w:val="24"/>
-                <w:szCs w:val="24"/>
-                <w:lang w:eastAsia="es-AR"/>
-              </w:rPr>
-              <w:t>aaaa&gt;.jpg</w:t>
-            </w:r>
+              <w:t>&lt;</w:t>
+            </w:r>
+            <w:proofErr w:type="spellStart"/>
+            <w:r>
+              <w:rPr>
+                <w:rFonts w:eastAsia="Times New Roman" w:cstheme="minorHAnsi"/>
+                <w:color w:val="000000"/>
+                <w:sz w:val="24"/>
+                <w:szCs w:val="24"/>
+                <w:lang w:eastAsia="es-AR"/>
+              </w:rPr>
+              <w:t>Nombre_Ejercicio</w:t>
+            </w:r>
+            <w:proofErr w:type="spellEnd"/>
+            <w:r>
+              <w:rPr>
+                <w:rFonts w:eastAsia="Times New Roman" w:cstheme="minorHAnsi"/>
+                <w:color w:val="000000"/>
+                <w:sz w:val="24"/>
+                <w:szCs w:val="24"/>
+                <w:lang w:eastAsia="es-AR"/>
+              </w:rPr>
+              <w:t>&gt;_&lt;</w:t>
+            </w:r>
+            <w:proofErr w:type="spellStart"/>
+            <w:r>
+              <w:rPr>
+                <w:rFonts w:eastAsia="Times New Roman" w:cstheme="minorHAnsi"/>
+                <w:color w:val="000000"/>
+                <w:sz w:val="24"/>
+                <w:szCs w:val="24"/>
+                <w:lang w:eastAsia="es-AR"/>
+              </w:rPr>
+              <w:t>ddmm</w:t>
+            </w:r>
+            <w:r>
+              <w:rPr>
+                <w:rFonts w:eastAsia="Times New Roman" w:cstheme="minorHAnsi"/>
+                <w:color w:val="000000"/>
+                <w:sz w:val="24"/>
+                <w:szCs w:val="24"/>
+                <w:lang w:eastAsia="es-AR"/>
+              </w:rPr>
+              <w:t>aaaa</w:t>
+            </w:r>
+            <w:proofErr w:type="spellEnd"/>
+            <w:r>
+              <w:rPr>
+                <w:rFonts w:eastAsia="Times New Roman" w:cstheme="minorHAnsi"/>
+                <w:color w:val="000000"/>
+                <w:sz w:val="24"/>
+                <w:szCs w:val="24"/>
+                <w:lang w:eastAsia="es-AR"/>
+              </w:rPr>
+              <w:t>&gt;.</w:t>
+            </w:r>
+            <w:proofErr w:type="spellStart"/>
+            <w:r>
+              <w:rPr>
+                <w:rFonts w:eastAsia="Times New Roman" w:cstheme="minorHAnsi"/>
+                <w:color w:val="000000"/>
+                <w:sz w:val="24"/>
+                <w:szCs w:val="24"/>
+                <w:lang w:eastAsia="es-AR"/>
+              </w:rPr>
+              <w:t>jpg</w:t>
+            </w:r>
+            <w:proofErr w:type="spellEnd"/>
           </w:p>
         </w:tc>
         <w:tc>
@@ -3737,8 +4714,64 @@
                 <w:szCs w:val="24"/>
                 <w:lang w:eastAsia="es-AR"/>
               </w:rPr>
-              <w:t>/Produccion Propia/Imagenes/Practicos</w:t>
-            </w:r>
+              <w:t>/</w:t>
+            </w:r>
+            <w:proofErr w:type="spellStart"/>
+            <w:r>
+              <w:rPr>
+                <w:rFonts w:eastAsia="Times New Roman" w:cstheme="minorHAnsi"/>
+                <w:color w:val="000000"/>
+                <w:sz w:val="24"/>
+                <w:szCs w:val="24"/>
+                <w:lang w:eastAsia="es-AR"/>
+              </w:rPr>
+              <w:t>Produccion</w:t>
+            </w:r>
+            <w:proofErr w:type="spellEnd"/>
+            <w:r>
+              <w:rPr>
+                <w:rFonts w:eastAsia="Times New Roman" w:cstheme="minorHAnsi"/>
+                <w:color w:val="000000"/>
+                <w:sz w:val="24"/>
+                <w:szCs w:val="24"/>
+                <w:lang w:eastAsia="es-AR"/>
+              </w:rPr>
+              <w:t xml:space="preserve"> Propia/</w:t>
+            </w:r>
+            <w:proofErr w:type="spellStart"/>
+            <w:r>
+              <w:rPr>
+                <w:rFonts w:eastAsia="Times New Roman" w:cstheme="minorHAnsi"/>
+                <w:color w:val="000000"/>
+                <w:sz w:val="24"/>
+                <w:szCs w:val="24"/>
+                <w:lang w:eastAsia="es-AR"/>
+              </w:rPr>
+              <w:t>Imagenes</w:t>
+            </w:r>
+            <w:proofErr w:type="spellEnd"/>
+            <w:r>
+              <w:rPr>
+                <w:rFonts w:eastAsia="Times New Roman" w:cstheme="minorHAnsi"/>
+                <w:color w:val="000000"/>
+                <w:sz w:val="24"/>
+                <w:szCs w:val="24"/>
+                <w:lang w:eastAsia="es-AR"/>
+              </w:rPr>
+              <w:t>/</w:t>
+            </w:r>
+            <w:proofErr w:type="spellStart"/>
+            <w:r>
+              <w:rPr>
+                <w:rFonts w:eastAsia="Times New Roman" w:cstheme="minorHAnsi"/>
+                <w:color w:val="000000"/>
+                <w:sz w:val="24"/>
+                <w:szCs w:val="24"/>
+                <w:lang w:eastAsia="es-AR"/>
+              </w:rPr>
+              <w:t>Practicos</w:t>
+            </w:r>
+            <w:proofErr w:type="spellEnd"/>
           </w:p>
         </w:tc>
         <w:tc>
@@ -3769,15 +4802,27 @@
                 <w:lang w:eastAsia="es-AR"/>
               </w:rPr>
             </w:pPr>
-            <w:r>
-              <w:rPr>
-                <w:rFonts w:eastAsia="Times New Roman" w:cstheme="minorHAnsi"/>
-                <w:color w:val="000000"/>
-                <w:sz w:val="24"/>
-                <w:szCs w:val="24"/>
-                <w:lang w:eastAsia="es-AR"/>
-              </w:rPr>
-              <w:t>Produccion Propia</w:t>
+            <w:proofErr w:type="spellStart"/>
+            <w:r>
+              <w:rPr>
+                <w:rFonts w:eastAsia="Times New Roman" w:cstheme="minorHAnsi"/>
+                <w:color w:val="000000"/>
+                <w:sz w:val="24"/>
+                <w:szCs w:val="24"/>
+                <w:lang w:eastAsia="es-AR"/>
+              </w:rPr>
+              <w:t>Produccion</w:t>
+            </w:r>
+            <w:proofErr w:type="spellEnd"/>
+            <w:r>
+              <w:rPr>
+                <w:rFonts w:eastAsia="Times New Roman" w:cstheme="minorHAnsi"/>
+                <w:color w:val="000000"/>
+                <w:sz w:val="24"/>
+                <w:szCs w:val="24"/>
+                <w:lang w:eastAsia="es-AR"/>
+              </w:rPr>
+              <w:t xml:space="preserve"> Propia</w:t>
             </w:r>
           </w:p>
         </w:tc>
@@ -3873,7 +4918,6 @@
                 <w:szCs w:val="24"/>
                 <w:lang w:eastAsia="es-AR"/>
               </w:rPr>
-              <w:lastRenderedPageBreak/>
               <w:t>Resuelto</w:t>
             </w:r>
             <w:r>
@@ -3925,8 +4969,29 @@
                 <w:szCs w:val="24"/>
                 <w:lang w:eastAsia="es-AR"/>
               </w:rPr>
-              <w:lastRenderedPageBreak/>
-              <w:t>&lt;Nombre_Ejercicio&gt;</w:t>
+              <w:t>&lt;</w:t>
+            </w:r>
+            <w:proofErr w:type="spellStart"/>
+            <w:r>
+              <w:rPr>
+                <w:rFonts w:eastAsia="Times New Roman" w:cstheme="minorHAnsi"/>
+                <w:color w:val="000000"/>
+                <w:sz w:val="24"/>
+                <w:szCs w:val="24"/>
+                <w:lang w:eastAsia="es-AR"/>
+              </w:rPr>
+              <w:t>Nombre_Ejercicio</w:t>
+            </w:r>
+            <w:proofErr w:type="spellEnd"/>
+            <w:r>
+              <w:rPr>
+                <w:rFonts w:eastAsia="Times New Roman" w:cstheme="minorHAnsi"/>
+                <w:color w:val="000000"/>
+                <w:sz w:val="24"/>
+                <w:szCs w:val="24"/>
+                <w:lang w:eastAsia="es-AR"/>
+              </w:rPr>
+              <w:t>&gt;</w:t>
             </w:r>
             <w:r>
               <w:rPr>
@@ -3946,7 +5011,18 @@
                 <w:szCs w:val="24"/>
                 <w:lang w:eastAsia="es-AR"/>
               </w:rPr>
-              <w:t>.doc</w:t>
+              <w:t>.</w:t>
+            </w:r>
+            <w:proofErr w:type="spellStart"/>
+            <w:r>
+              <w:rPr>
+                <w:rFonts w:eastAsia="Times New Roman" w:cstheme="minorHAnsi"/>
+                <w:color w:val="000000"/>
+                <w:sz w:val="24"/>
+                <w:szCs w:val="24"/>
+                <w:lang w:eastAsia="es-AR"/>
+              </w:rPr>
+              <w:t>doc</w:t>
             </w:r>
             <w:r>
               <w:rPr>
@@ -3958,6 +5034,7 @@
               </w:rPr>
               <w:t>x</w:t>
             </w:r>
+            <w:proofErr w:type="spellEnd"/>
           </w:p>
         </w:tc>
         <w:tc>
@@ -3997,28 +5074,39 @@
                 <w:szCs w:val="24"/>
                 <w:lang w:eastAsia="es-AR"/>
               </w:rPr>
-              <w:t>/Produccion Propia/Ejercicios</w:t>
-            </w:r>
-            <w:r>
-              <w:rPr>
-                <w:rFonts w:eastAsia="Times New Roman" w:cstheme="minorHAnsi"/>
-                <w:color w:val="000000"/>
-                <w:sz w:val="24"/>
-                <w:szCs w:val="24"/>
-                <w:lang w:eastAsia="es-AR"/>
-              </w:rPr>
-              <w:t xml:space="preserve"> no </w:t>
-            </w:r>
-            <w:r>
-              <w:rPr>
-                <w:rFonts w:eastAsia="Times New Roman" w:cstheme="minorHAnsi"/>
-                <w:color w:val="000000"/>
-                <w:sz w:val="24"/>
-                <w:szCs w:val="24"/>
-                <w:lang w:eastAsia="es-AR"/>
-              </w:rPr>
-              <w:lastRenderedPageBreak/>
-              <w:t>Evaluables</w:t>
+              <w:t>/</w:t>
+            </w:r>
+            <w:proofErr w:type="spellStart"/>
+            <w:r>
+              <w:rPr>
+                <w:rFonts w:eastAsia="Times New Roman" w:cstheme="minorHAnsi"/>
+                <w:color w:val="000000"/>
+                <w:sz w:val="24"/>
+                <w:szCs w:val="24"/>
+                <w:lang w:eastAsia="es-AR"/>
+              </w:rPr>
+              <w:t>Produccion</w:t>
+            </w:r>
+            <w:proofErr w:type="spellEnd"/>
+            <w:r>
+              <w:rPr>
+                <w:rFonts w:eastAsia="Times New Roman" w:cstheme="minorHAnsi"/>
+                <w:color w:val="000000"/>
+                <w:sz w:val="24"/>
+                <w:szCs w:val="24"/>
+                <w:lang w:eastAsia="es-AR"/>
+              </w:rPr>
+              <w:t xml:space="preserve"> Propia/Ejercicios</w:t>
+            </w:r>
+            <w:r>
+              <w:rPr>
+                <w:rFonts w:eastAsia="Times New Roman" w:cstheme="minorHAnsi"/>
+                <w:color w:val="000000"/>
+                <w:sz w:val="24"/>
+                <w:szCs w:val="24"/>
+                <w:lang w:eastAsia="es-AR"/>
+              </w:rPr>
+              <w:t xml:space="preserve"> no Evaluables</w:t>
             </w:r>
           </w:p>
         </w:tc>
@@ -4051,16 +5139,27 @@
                 <w:lang w:eastAsia="es-AR"/>
               </w:rPr>
             </w:pPr>
-            <w:r>
-              <w:rPr>
-                <w:rFonts w:eastAsia="Times New Roman" w:cstheme="minorHAnsi"/>
-                <w:color w:val="000000"/>
-                <w:sz w:val="24"/>
-                <w:szCs w:val="24"/>
-                <w:lang w:eastAsia="es-AR"/>
-              </w:rPr>
-              <w:lastRenderedPageBreak/>
-              <w:t>Produccion Propia</w:t>
+            <w:proofErr w:type="spellStart"/>
+            <w:r>
+              <w:rPr>
+                <w:rFonts w:eastAsia="Times New Roman" w:cstheme="minorHAnsi"/>
+                <w:color w:val="000000"/>
+                <w:sz w:val="24"/>
+                <w:szCs w:val="24"/>
+                <w:lang w:eastAsia="es-AR"/>
+              </w:rPr>
+              <w:t>Produccion</w:t>
+            </w:r>
+            <w:proofErr w:type="spellEnd"/>
+            <w:r>
+              <w:rPr>
+                <w:rFonts w:eastAsia="Times New Roman" w:cstheme="minorHAnsi"/>
+                <w:color w:val="000000"/>
+                <w:sz w:val="24"/>
+                <w:szCs w:val="24"/>
+                <w:lang w:eastAsia="es-AR"/>
+              </w:rPr>
+              <w:t xml:space="preserve"> Propia</w:t>
             </w:r>
           </w:p>
         </w:tc>
@@ -4106,7 +5205,6 @@
                 <w:szCs w:val="24"/>
                 <w:lang w:eastAsia="es-AR"/>
               </w:rPr>
-              <w:lastRenderedPageBreak/>
               <w:t xml:space="preserve">Foto de </w:t>
             </w:r>
             <w:r>
@@ -4168,18 +5266,52 @@
                 <w:szCs w:val="24"/>
                 <w:lang w:eastAsia="es-AR"/>
               </w:rPr>
-              <w:t>&lt;Nombre_del_Ejercicio&gt;</w:t>
-            </w:r>
-            <w:r>
-              <w:rPr>
-                <w:rFonts w:eastAsia="Times New Roman" w:cstheme="minorHAnsi"/>
-                <w:color w:val="000000"/>
-                <w:sz w:val="24"/>
-                <w:szCs w:val="24"/>
-                <w:lang w:eastAsia="es-AR"/>
-              </w:rPr>
-              <w:t>_&lt;Autor&gt;.jpg</w:t>
-            </w:r>
+              <w:t>&lt;</w:t>
+            </w:r>
+            <w:proofErr w:type="spellStart"/>
+            <w:r>
+              <w:rPr>
+                <w:rFonts w:eastAsia="Times New Roman" w:cstheme="minorHAnsi"/>
+                <w:color w:val="000000"/>
+                <w:sz w:val="24"/>
+                <w:szCs w:val="24"/>
+                <w:lang w:eastAsia="es-AR"/>
+              </w:rPr>
+              <w:t>Nombre_del_Ejercicio</w:t>
+            </w:r>
+            <w:proofErr w:type="spellEnd"/>
+            <w:r>
+              <w:rPr>
+                <w:rFonts w:eastAsia="Times New Roman" w:cstheme="minorHAnsi"/>
+                <w:color w:val="000000"/>
+                <w:sz w:val="24"/>
+                <w:szCs w:val="24"/>
+                <w:lang w:eastAsia="es-AR"/>
+              </w:rPr>
+              <w:t>&gt;</w:t>
+            </w:r>
+            <w:r>
+              <w:rPr>
+                <w:rFonts w:eastAsia="Times New Roman" w:cstheme="minorHAnsi"/>
+                <w:color w:val="000000"/>
+                <w:sz w:val="24"/>
+                <w:szCs w:val="24"/>
+                <w:lang w:eastAsia="es-AR"/>
+              </w:rPr>
+              <w:t>_&lt;Autor&gt;.</w:t>
+            </w:r>
+            <w:proofErr w:type="spellStart"/>
+            <w:r>
+              <w:rPr>
+                <w:rFonts w:eastAsia="Times New Roman" w:cstheme="minorHAnsi"/>
+                <w:color w:val="000000"/>
+                <w:sz w:val="24"/>
+                <w:szCs w:val="24"/>
+                <w:lang w:eastAsia="es-AR"/>
+              </w:rPr>
+              <w:t>jpg</w:t>
+            </w:r>
+            <w:proofErr w:type="spellEnd"/>
           </w:p>
         </w:tc>
         <w:tc>
@@ -4219,7 +5351,29 @@
                 <w:szCs w:val="24"/>
                 <w:lang w:eastAsia="es-AR"/>
               </w:rPr>
-              <w:t>/Produccion Propia/Ejercicios</w:t>
+              <w:t>/</w:t>
+            </w:r>
+            <w:proofErr w:type="spellStart"/>
+            <w:r>
+              <w:rPr>
+                <w:rFonts w:eastAsia="Times New Roman" w:cstheme="minorHAnsi"/>
+                <w:color w:val="000000"/>
+                <w:sz w:val="24"/>
+                <w:szCs w:val="24"/>
+                <w:lang w:eastAsia="es-AR"/>
+              </w:rPr>
+              <w:t>Produccion</w:t>
+            </w:r>
+            <w:proofErr w:type="spellEnd"/>
+            <w:r>
+              <w:rPr>
+                <w:rFonts w:eastAsia="Times New Roman" w:cstheme="minorHAnsi"/>
+                <w:color w:val="000000"/>
+                <w:sz w:val="24"/>
+                <w:szCs w:val="24"/>
+                <w:lang w:eastAsia="es-AR"/>
+              </w:rPr>
+              <w:t xml:space="preserve"> Propia/Ejercicios</w:t>
             </w:r>
             <w:r>
               <w:rPr>
@@ -4262,15 +5416,27 @@
                 <w:lang w:eastAsia="es-AR"/>
               </w:rPr>
             </w:pPr>
-            <w:r>
-              <w:rPr>
-                <w:rFonts w:eastAsia="Times New Roman" w:cstheme="minorHAnsi"/>
-                <w:color w:val="000000"/>
-                <w:sz w:val="24"/>
-                <w:szCs w:val="24"/>
-                <w:lang w:eastAsia="es-AR"/>
-              </w:rPr>
-              <w:t>Produccion Propia</w:t>
+            <w:proofErr w:type="spellStart"/>
+            <w:r>
+              <w:rPr>
+                <w:rFonts w:eastAsia="Times New Roman" w:cstheme="minorHAnsi"/>
+                <w:color w:val="000000"/>
+                <w:sz w:val="24"/>
+                <w:szCs w:val="24"/>
+                <w:lang w:eastAsia="es-AR"/>
+              </w:rPr>
+              <w:t>Produccion</w:t>
+            </w:r>
+            <w:proofErr w:type="spellEnd"/>
+            <w:r>
+              <w:rPr>
+                <w:rFonts w:eastAsia="Times New Roman" w:cstheme="minorHAnsi"/>
+                <w:color w:val="000000"/>
+                <w:sz w:val="24"/>
+                <w:szCs w:val="24"/>
+                <w:lang w:eastAsia="es-AR"/>
+              </w:rPr>
+              <w:t xml:space="preserve"> Propia</w:t>
             </w:r>
           </w:p>
         </w:tc>
@@ -4338,7 +5504,7 @@
       <w:tblPr>
         <w:tblStyle w:val="Tablaconcuadrcula"/>
         <w:tblW w:w="0" w:type="auto"/>
-        <w:tblLook w:val="04A0"/>
+        <w:tblLook w:val="04A0" w:firstRow="1" w:lastRow="0" w:firstColumn="1" w:lastColumn="0" w:noHBand="0" w:noVBand="1"/>
       </w:tblPr>
       <w:tblGrid>
         <w:gridCol w:w="4606"/>
@@ -4418,7 +5584,25 @@
                 <w:sz w:val="24"/>
                 <w:szCs w:val="24"/>
               </w:rPr>
-              <w:t>&lt;ddmmaaaa&gt;</w:t>
+              <w:t>&lt;</w:t>
+            </w:r>
+            <w:proofErr w:type="spellStart"/>
+            <w:r>
+              <w:rPr>
+                <w:rFonts w:cstheme="minorHAnsi"/>
+                <w:sz w:val="24"/>
+                <w:szCs w:val="24"/>
+              </w:rPr>
+              <w:t>ddmmaaaa</w:t>
+            </w:r>
+            <w:proofErr w:type="spellEnd"/>
+            <w:r>
+              <w:rPr>
+                <w:rFonts w:cstheme="minorHAnsi"/>
+                <w:sz w:val="24"/>
+                <w:szCs w:val="24"/>
+              </w:rPr>
+              <w:t>&gt;</w:t>
             </w:r>
           </w:p>
         </w:tc>
@@ -4443,7 +5627,43 @@
                 <w:sz w:val="24"/>
                 <w:szCs w:val="24"/>
               </w:rPr>
-              <w:t>Formato Numerico (Día,Mes,Año)</w:t>
+              <w:t xml:space="preserve">Formato </w:t>
+            </w:r>
+            <w:proofErr w:type="spellStart"/>
+            <w:r>
+              <w:rPr>
+                <w:rFonts w:cstheme="minorHAnsi"/>
+                <w:sz w:val="24"/>
+                <w:szCs w:val="24"/>
+              </w:rPr>
+              <w:t>Numerico</w:t>
+            </w:r>
+            <w:proofErr w:type="spellEnd"/>
+            <w:r>
+              <w:rPr>
+                <w:rFonts w:cstheme="minorHAnsi"/>
+                <w:sz w:val="24"/>
+                <w:szCs w:val="24"/>
+              </w:rPr>
+              <w:t xml:space="preserve"> (</w:t>
+            </w:r>
+            <w:proofErr w:type="spellStart"/>
+            <w:r>
+              <w:rPr>
+                <w:rFonts w:cstheme="minorHAnsi"/>
+                <w:sz w:val="24"/>
+                <w:szCs w:val="24"/>
+              </w:rPr>
+              <w:t>Día,Mes,Año</w:t>
+            </w:r>
+            <w:proofErr w:type="spellEnd"/>
+            <w:r>
+              <w:rPr>
+                <w:rFonts w:cstheme="minorHAnsi"/>
+                <w:sz w:val="24"/>
+                <w:szCs w:val="24"/>
+              </w:rPr>
+              <w:t>)</w:t>
             </w:r>
           </w:p>
         </w:tc>
@@ -4470,7 +5690,25 @@
                 <w:sz w:val="24"/>
                 <w:szCs w:val="24"/>
               </w:rPr>
-              <w:t>&lt;Nro_TP&gt;</w:t>
+              <w:t>&lt;</w:t>
+            </w:r>
+            <w:proofErr w:type="spellStart"/>
+            <w:r>
+              <w:rPr>
+                <w:rFonts w:cstheme="minorHAnsi"/>
+                <w:sz w:val="24"/>
+                <w:szCs w:val="24"/>
+              </w:rPr>
+              <w:t>Nro_TP</w:t>
+            </w:r>
+            <w:proofErr w:type="spellEnd"/>
+            <w:r>
+              <w:rPr>
+                <w:rFonts w:cstheme="minorHAnsi"/>
+                <w:sz w:val="24"/>
+                <w:szCs w:val="24"/>
+              </w:rPr>
+              <w:t>&gt;</w:t>
             </w:r>
           </w:p>
         </w:tc>
@@ -4495,7 +5733,25 @@
                 <w:sz w:val="24"/>
                 <w:szCs w:val="24"/>
               </w:rPr>
-              <w:t>Formato Numerico (Numero de trabajo practico)</w:t>
+              <w:t xml:space="preserve">Formato </w:t>
+            </w:r>
+            <w:proofErr w:type="spellStart"/>
+            <w:r>
+              <w:rPr>
+                <w:rFonts w:cstheme="minorHAnsi"/>
+                <w:sz w:val="24"/>
+                <w:szCs w:val="24"/>
+              </w:rPr>
+              <w:t>Numerico</w:t>
+            </w:r>
+            <w:proofErr w:type="spellEnd"/>
+            <w:r>
+              <w:rPr>
+                <w:rFonts w:cstheme="minorHAnsi"/>
+                <w:sz w:val="24"/>
+                <w:szCs w:val="24"/>
+              </w:rPr>
+              <w:t xml:space="preserve"> (Numero de trabajo practico)</w:t>
             </w:r>
           </w:p>
         </w:tc>
@@ -4525,14 +5781,56 @@
         <w:tabs>
           <w:tab w:val="left" w:pos="6072"/>
         </w:tabs>
-      </w:pPr>
+        <w:rPr>
+          <w:rFonts w:cstheme="minorHAnsi"/>
+          <w:sz w:val="28"/>
+          <w:szCs w:val="24"/>
+          <w:u w:val="single"/>
+        </w:rPr>
+      </w:pPr>
+    </w:p>
+    <w:p>
+      <w:pPr>
+        <w:spacing w:after="200" w:line="276" w:lineRule="auto"/>
+        <w:rPr>
+          <w:rFonts w:cstheme="minorHAnsi"/>
+          <w:sz w:val="28"/>
+          <w:szCs w:val="24"/>
+          <w:u w:val="single"/>
+        </w:rPr>
+      </w:pPr>
+      <w:r>
+        <w:rPr>
+          <w:rFonts w:cstheme="minorHAnsi"/>
+          <w:sz w:val="28"/>
+          <w:szCs w:val="24"/>
+          <w:u w:val="single"/>
+        </w:rPr>
+        <w:br w:type="page"/>
+      </w:r>
     </w:p>
     <w:p>
       <w:pPr>
         <w:tabs>
           <w:tab w:val="left" w:pos="6072"/>
         </w:tabs>
-      </w:pPr>
+        <w:rPr>
+          <w:rFonts w:cstheme="minorHAnsi"/>
+          <w:sz w:val="28"/>
+          <w:szCs w:val="24"/>
+          <w:u w:val="single"/>
+        </w:rPr>
+      </w:pPr>
+      <w:r>
+        <w:rPr>
+          <w:rFonts w:cstheme="minorHAnsi"/>
+          <w:sz w:val="28"/>
+          <w:szCs w:val="24"/>
+          <w:u w:val="single"/>
+        </w:rPr>
+        <w:lastRenderedPageBreak/>
+        <w:t>Criterio de creación de líneas base:</w:t>
+      </w:r>
     </w:p>
     <w:p>
       <w:pPr>
@@ -4540,9 +5838,102 @@
           <w:tab w:val="left" w:pos="6072"/>
         </w:tabs>
       </w:pPr>
+      <w:r>
+        <w:t xml:space="preserve">Se crearán </w:t>
+      </w:r>
+      <w:r>
+        <w:t>las siguientes líneas base</w:t>
+      </w:r>
+      <w:r>
+        <w:t>:</w:t>
+      </w:r>
+    </w:p>
+    <w:p>
+      <w:pPr>
+        <w:pStyle w:val="Prrafodelista"/>
+        <w:numPr>
+          <w:ilvl w:val="0"/>
+          <w:numId w:val="1"/>
+        </w:numPr>
+        <w:tabs>
+          <w:tab w:val="left" w:pos="6072"/>
+        </w:tabs>
+      </w:pPr>
+      <w:r>
+        <w:t>La primera al momento de inicio de cursado, que contendrá únicamente el material otorgado por la Cátedra al comienzo del cuatrimestre (Moda</w:t>
+      </w:r>
+      <w:r>
+        <w:t>lidad Académica, Bibliografía y</w:t>
+      </w:r>
+      <w:r>
+        <w:t xml:space="preserve"> </w:t>
+      </w:r>
+      <w:r>
+        <w:t>Guías de Trabajos P</w:t>
+      </w:r>
+      <w:r>
+        <w:t>rácticos</w:t>
+      </w:r>
+      <w:r>
+        <w:t xml:space="preserve">. Etiqueta: </w:t>
+      </w:r>
+      <w:proofErr w:type="spellStart"/>
+      <w:r>
+        <w:t>InicioDeCursado</w:t>
+      </w:r>
+      <w:proofErr w:type="spellEnd"/>
+    </w:p>
+    <w:p>
+      <w:pPr>
+        <w:pStyle w:val="Prrafodelista"/>
+        <w:numPr>
+          <w:ilvl w:val="0"/>
+          <w:numId w:val="1"/>
+        </w:numPr>
+        <w:tabs>
+          <w:tab w:val="left" w:pos="6072"/>
+        </w:tabs>
+      </w:pPr>
+      <w:r>
+        <w:t xml:space="preserve">La segunda al momento en que se haya dado todo el material que vaya a ser evaluado en el primer parcial. Etiqueta: </w:t>
+      </w:r>
+      <w:proofErr w:type="spellStart"/>
+      <w:r>
+        <w:t>PrimerParcial</w:t>
+      </w:r>
+      <w:proofErr w:type="spellEnd"/>
+    </w:p>
+    <w:p>
+      <w:pPr>
+        <w:pStyle w:val="Prrafodelista"/>
+        <w:numPr>
+          <w:ilvl w:val="0"/>
+          <w:numId w:val="1"/>
+        </w:numPr>
+        <w:tabs>
+          <w:tab w:val="left" w:pos="6072"/>
+        </w:tabs>
+      </w:pPr>
+      <w:r>
+        <w:t xml:space="preserve">La tercera al momento en que se haya dado todo el material que vaya a ser evaluado en el segundo parcial de la materia. Etiqueta: </w:t>
+      </w:r>
+      <w:proofErr w:type="spellStart"/>
+      <w:r>
+        <w:t>SegundoParcial</w:t>
+      </w:r>
+      <w:proofErr w:type="spellEnd"/>
+    </w:p>
+    <w:p>
+      <w:pPr>
+        <w:tabs>
+          <w:tab w:val="left" w:pos="6072"/>
+        </w:tabs>
+      </w:pPr>
+      <w:bookmarkStart w:id="0" w:name="_GoBack"/>
+      <w:bookmarkEnd w:id="0"/>
     </w:p>
     <w:sectPr>
-      <w:headerReference w:type="default" r:id="rId7"/>
+      <w:headerReference w:type="default" r:id="rId8"/>
       <w:pgSz w:w="12240" w:h="15840"/>
       <w:pgMar w:top="1417" w:right="1467" w:bottom="1417" w:left="1701" w:header="708" w:footer="708" w:gutter="0"/>
       <w:cols w:space="708"/>
@@ -4553,8 +5944,8 @@
 </file>
 
 <file path=word/endnotes.xml><?xml version="1.0" encoding="utf-8"?>
-<w:endnotes xmlns:ve="http://schemas.openxmlformats.org/markup-compatibility/2006" xmlns:o="urn:schemas-microsoft-com:office:office" xmlns:r="http://schemas.openxmlformats.org/officeDocument/2006/relationships" xmlns:m="http://schemas.openxmlformats.org/officeDocument/2006/math" xmlns:v="urn:schemas-microsoft-com:vml" xmlns:wp="http://schemas.openxmlformats.org/drawingml/2006/wordprocessingDrawing" xmlns:w10="urn:schemas-microsoft-com:office:word" xmlns:w="http://schemas.openxmlformats.org/wordprocessingml/2006/main" xmlns:wne="http://schemas.microsoft.com/office/word/2006/wordml">
-  <w:endnote w:type="separator" w:id="0">
+<w:endnotes xmlns:wpc="http://schemas.microsoft.com/office/word/2010/wordprocessingCanvas" xmlns:mc="http://schemas.openxmlformats.org/markup-compatibility/2006" xmlns:o="urn:schemas-microsoft-com:office:office" xmlns:r="http://schemas.openxmlformats.org/officeDocument/2006/relationships" xmlns:m="http://schemas.openxmlformats.org/officeDocument/2006/math" xmlns:v="urn:schemas-microsoft-com:vml" xmlns:wp14="http://schemas.microsoft.com/office/word/2010/wordprocessingDrawing" xmlns:wp="http://schemas.openxmlformats.org/drawingml/2006/wordprocessingDrawing" xmlns:w10="urn:schemas-microsoft-com:office:word" xmlns:w="http://schemas.openxmlformats.org/wordprocessingml/2006/main" xmlns:w14="http://schemas.microsoft.com/office/word/2010/wordml" xmlns:w15="http://schemas.microsoft.com/office/word/2012/wordml" xmlns:wpg="http://schemas.microsoft.com/office/word/2010/wordprocessingGroup" xmlns:wpi="http://schemas.microsoft.com/office/word/2010/wordprocessingInk" xmlns:wne="http://schemas.microsoft.com/office/word/2006/wordml" xmlns:wps="http://schemas.microsoft.com/office/word/2010/wordprocessingShape" mc:Ignorable="w14 w15 wp14">
+  <w:endnote w:type="separator" w:id="-1">
     <w:p>
       <w:pPr>
         <w:spacing w:after="0" w:line="240" w:lineRule="auto"/>
@@ -4564,7 +5955,7 @@
       </w:r>
     </w:p>
   </w:endnote>
-  <w:endnote w:type="continuationSeparator" w:id="1">
+  <w:endnote w:type="continuationSeparator" w:id="0">
     <w:p>
       <w:pPr>
         <w:spacing w:after="0" w:line="240" w:lineRule="auto"/>
@@ -4578,8 +5969,8 @@
 </file>
 
 <file path=word/footnotes.xml><?xml version="1.0" encoding="utf-8"?>
-<w:footnotes xmlns:ve="http://schemas.openxmlformats.org/markup-compatibility/2006" xmlns:o="urn:schemas-microsoft-com:office:office" xmlns:r="http://schemas.openxmlformats.org/officeDocument/2006/relationships" xmlns:m="http://schemas.openxmlformats.org/officeDocument/2006/math" xmlns:v="urn:schemas-microsoft-com:vml" xmlns:wp="http://schemas.openxmlformats.org/drawingml/2006/wordprocessingDrawing" xmlns:w10="urn:schemas-microsoft-com:office:word" xmlns:w="http://schemas.openxmlformats.org/wordprocessingml/2006/main" xmlns:wne="http://schemas.microsoft.com/office/word/2006/wordml">
-  <w:footnote w:type="separator" w:id="0">
+<w:footnotes xmlns:wpc="http://schemas.microsoft.com/office/word/2010/wordprocessingCanvas" xmlns:mc="http://schemas.openxmlformats.org/markup-compatibility/2006" xmlns:o="urn:schemas-microsoft-com:office:office" xmlns:r="http://schemas.openxmlformats.org/officeDocument/2006/relationships" xmlns:m="http://schemas.openxmlformats.org/officeDocument/2006/math" xmlns:v="urn:schemas-microsoft-com:vml" xmlns:wp14="http://schemas.microsoft.com/office/word/2010/wordprocessingDrawing" xmlns:wp="http://schemas.openxmlformats.org/drawingml/2006/wordprocessingDrawing" xmlns:w10="urn:schemas-microsoft-com:office:word" xmlns:w="http://schemas.openxmlformats.org/wordprocessingml/2006/main" xmlns:w14="http://schemas.microsoft.com/office/word/2010/wordml" xmlns:w15="http://schemas.microsoft.com/office/word/2012/wordml" xmlns:wpg="http://schemas.microsoft.com/office/word/2010/wordprocessingGroup" xmlns:wpi="http://schemas.microsoft.com/office/word/2010/wordprocessingInk" xmlns:wne="http://schemas.microsoft.com/office/word/2006/wordml" xmlns:wps="http://schemas.microsoft.com/office/word/2010/wordprocessingShape" mc:Ignorable="w14 w15 wp14">
+  <w:footnote w:type="separator" w:id="-1">
     <w:p>
       <w:pPr>
         <w:spacing w:after="0" w:line="240" w:lineRule="auto"/>
@@ -4589,7 +5980,7 @@
       </w:r>
     </w:p>
   </w:footnote>
-  <w:footnote w:type="continuationSeparator" w:id="1">
+  <w:footnote w:type="continuationSeparator" w:id="0">
     <w:p>
       <w:pPr>
         <w:spacing w:after="0" w:line="240" w:lineRule="auto"/>
@@ -4603,7 +5994,7 @@
 </file>
 
 <file path=word/header1.xml><?xml version="1.0" encoding="utf-8"?>
-<w:hdr xmlns:ve="http://schemas.openxmlformats.org/markup-compatibility/2006" xmlns:o="urn:schemas-microsoft-com:office:office" xmlns:r="http://schemas.openxmlformats.org/officeDocument/2006/relationships" xmlns:m="http://schemas.openxmlformats.org/officeDocument/2006/math" xmlns:v="urn:schemas-microsoft-com:vml" xmlns:wp="http://schemas.openxmlformats.org/drawingml/2006/wordprocessingDrawing" xmlns:w10="urn:schemas-microsoft-com:office:word" xmlns:w="http://schemas.openxmlformats.org/wordprocessingml/2006/main" xmlns:wne="http://schemas.microsoft.com/office/word/2006/wordml">
+<w:hdr xmlns:wpc="http://schemas.microsoft.com/office/word/2010/wordprocessingCanvas" xmlns:mc="http://schemas.openxmlformats.org/markup-compatibility/2006" xmlns:o="urn:schemas-microsoft-com:office:office" xmlns:r="http://schemas.openxmlformats.org/officeDocument/2006/relationships" xmlns:m="http://schemas.openxmlformats.org/officeDocument/2006/math" xmlns:v="urn:schemas-microsoft-com:vml" xmlns:wp14="http://schemas.microsoft.com/office/word/2010/wordprocessingDrawing" xmlns:wp="http://schemas.openxmlformats.org/drawingml/2006/wordprocessingDrawing" xmlns:w10="urn:schemas-microsoft-com:office:word" xmlns:w="http://schemas.openxmlformats.org/wordprocessingml/2006/main" xmlns:w14="http://schemas.microsoft.com/office/word/2010/wordml" xmlns:w15="http://schemas.microsoft.com/office/word/2012/wordml" xmlns:wpg="http://schemas.microsoft.com/office/word/2010/wordprocessingGroup" xmlns:wpi="http://schemas.microsoft.com/office/word/2010/wordprocessingInk" xmlns:wne="http://schemas.microsoft.com/office/word/2006/wordml" xmlns:wps="http://schemas.microsoft.com/office/word/2010/wordprocessingShape" mc:Ignorable="w14 w15 wp14">
   <w:p>
     <w:pPr>
       <w:pStyle w:val="Encabezado"/>
@@ -4654,7 +6045,7 @@
                   <a:blip r:embed="rId1">
                     <a:extLst>
                       <a:ext uri="{28A0092B-C50C-407E-A947-70E740481C1C}">
-                        <a14:useLocalDpi xmlns:a14="http://schemas.microsoft.com/office/drawing/2010/main" xmlns:wps="http://schemas.microsoft.com/office/word/2010/wordprocessingShape" xmlns:wpi="http://schemas.microsoft.com/office/word/2010/wordprocessingInk" xmlns:wpg="http://schemas.microsoft.com/office/word/2010/wordprocessingGroup" xmlns:w16se="http://schemas.microsoft.com/office/word/2015/wordml/symex" xmlns:w15="http://schemas.microsoft.com/office/word/2012/wordml" xmlns:w14="http://schemas.microsoft.com/office/word/2010/wordml" xmlns:w="http://schemas.openxmlformats.org/wordprocessingml/2006/main" xmlns:w10="urn:schemas-microsoft-com:office:word" xmlns:wp14="http://schemas.microsoft.com/office/word/2010/wordprocessingDrawing" xmlns:v="urn:schemas-microsoft-com:vml" xmlns:o="urn:schemas-microsoft-com:office:office" xmlns:aink="http://schemas.microsoft.com/office/drawing/2016/ink" xmlns:mc="http://schemas.openxmlformats.org/markup-compatibility/2006" xmlns:cx8="http://schemas.microsoft.com/office/drawing/2016/5/14/chartex" xmlns:cx7="http://schemas.microsoft.com/office/drawing/2016/5/13/chartex" xmlns:cx6="http://schemas.microsoft.com/office/drawing/2016/5/12/chartex" xmlns:cx5="http://schemas.microsoft.com/office/drawing/2016/5/11/chartex" xmlns:cx4="http://schemas.microsoft.com/office/drawing/2016/5/10/chartex" xmlns:cx3="http://schemas.microsoft.com/office/drawing/2016/5/9/chartex" xmlns:cx2="http://schemas.microsoft.com/office/drawing/2015/10/21/chartex" xmlns:cx1="http://schemas.microsoft.com/office/drawing/2015/9/8/chartex" xmlns:cx="http://schemas.microsoft.com/office/drawing/2014/chartex" xmlns:wpc="http://schemas.microsoft.com/office/word/2010/wordprocessingCanvas" xmlns="" val="0"/>
+                        <a14:useLocalDpi xmlns:a14="http://schemas.microsoft.com/office/drawing/2010/main" val="0"/>
                       </a:ext>
                     </a:extLst>
                   </a:blip>
@@ -4724,8 +6115,128 @@
 </w:hdr>
 </file>
 
+<file path=word/numbering.xml><?xml version="1.0" encoding="utf-8"?>
+<w:numbering xmlns:wpc="http://schemas.microsoft.com/office/word/2010/wordprocessingCanvas" xmlns:mc="http://schemas.openxmlformats.org/markup-compatibility/2006" xmlns:o="urn:schemas-microsoft-com:office:office" xmlns:r="http://schemas.openxmlformats.org/officeDocument/2006/relationships" xmlns:m="http://schemas.openxmlformats.org/officeDocument/2006/math" xmlns:v="urn:schemas-microsoft-com:vml" xmlns:wp14="http://schemas.microsoft.com/office/word/2010/wordprocessingDrawing" xmlns:wp="http://schemas.openxmlformats.org/drawingml/2006/wordprocessingDrawing" xmlns:w10="urn:schemas-microsoft-com:office:word" xmlns:w="http://schemas.openxmlformats.org/wordprocessingml/2006/main" xmlns:w14="http://schemas.microsoft.com/office/word/2010/wordml" xmlns:w15="http://schemas.microsoft.com/office/word/2012/wordml" xmlns:wpg="http://schemas.microsoft.com/office/word/2010/wordprocessingGroup" xmlns:wpi="http://schemas.microsoft.com/office/word/2010/wordprocessingInk" xmlns:wne="http://schemas.microsoft.com/office/word/2006/wordml" xmlns:wps="http://schemas.microsoft.com/office/word/2010/wordprocessingShape" mc:Ignorable="w14 w15 wp14">
+  <w:abstractNum w:abstractNumId="0">
+    <w:nsid w:val="2E6B6A2D"/>
+    <w:multiLevelType w:val="hybridMultilevel"/>
+    <w:tmpl w:val="93161816"/>
+    <w:lvl w:ilvl="0" w:tplc="DBFA8AF6">
+      <w:numFmt w:val="bullet"/>
+      <w:lvlText w:val="-"/>
+      <w:lvlJc w:val="left"/>
+      <w:pPr>
+        <w:ind w:left="720" w:hanging="360"/>
+      </w:pPr>
+      <w:rPr>
+        <w:rFonts w:ascii="Calibri" w:eastAsiaTheme="minorHAnsi" w:hAnsi="Calibri" w:cs="Calibri" w:hint="default"/>
+      </w:rPr>
+    </w:lvl>
+    <w:lvl w:ilvl="1" w:tplc="2C0A0003" w:tentative="1">
+      <w:start w:val="1"/>
+      <w:numFmt w:val="bullet"/>
+      <w:lvlText w:val="o"/>
+      <w:lvlJc w:val="left"/>
+      <w:pPr>
+        <w:ind w:left="1440" w:hanging="360"/>
+      </w:pPr>
+      <w:rPr>
+        <w:rFonts w:ascii="Courier New" w:hAnsi="Courier New" w:cs="Courier New" w:hint="default"/>
+      </w:rPr>
+    </w:lvl>
+    <w:lvl w:ilvl="2" w:tplc="2C0A0005" w:tentative="1">
+      <w:start w:val="1"/>
+      <w:numFmt w:val="bullet"/>
+      <w:lvlText w:val=""/>
+      <w:lvlJc w:val="left"/>
+      <w:pPr>
+        <w:ind w:left="2160" w:hanging="360"/>
+      </w:pPr>
+      <w:rPr>
+        <w:rFonts w:ascii="Wingdings" w:hAnsi="Wingdings" w:hint="default"/>
+      </w:rPr>
+    </w:lvl>
+    <w:lvl w:ilvl="3" w:tplc="2C0A0001" w:tentative="1">
+      <w:start w:val="1"/>
+      <w:numFmt w:val="bullet"/>
+      <w:lvlText w:val=""/>
+      <w:lvlJc w:val="left"/>
+      <w:pPr>
+        <w:ind w:left="2880" w:hanging="360"/>
+      </w:pPr>
+      <w:rPr>
+        <w:rFonts w:ascii="Symbol" w:hAnsi="Symbol" w:hint="default"/>
+      </w:rPr>
+    </w:lvl>
+    <w:lvl w:ilvl="4" w:tplc="2C0A0003" w:tentative="1">
+      <w:start w:val="1"/>
+      <w:numFmt w:val="bullet"/>
+      <w:lvlText w:val="o"/>
+      <w:lvlJc w:val="left"/>
+      <w:pPr>
+        <w:ind w:left="3600" w:hanging="360"/>
+      </w:pPr>
+      <w:rPr>
+        <w:rFonts w:ascii="Courier New" w:hAnsi="Courier New" w:cs="Courier New" w:hint="default"/>
+      </w:rPr>
+    </w:lvl>
+    <w:lvl w:ilvl="5" w:tplc="2C0A0005" w:tentative="1">
+      <w:start w:val="1"/>
+      <w:numFmt w:val="bullet"/>
+      <w:lvlText w:val=""/>
+      <w:lvlJc w:val="left"/>
+      <w:pPr>
+        <w:ind w:left="4320" w:hanging="360"/>
+      </w:pPr>
+      <w:rPr>
+        <w:rFonts w:ascii="Wingdings" w:hAnsi="Wingdings" w:hint="default"/>
+      </w:rPr>
+    </w:lvl>
+    <w:lvl w:ilvl="6" w:tplc="2C0A0001" w:tentative="1">
+      <w:start w:val="1"/>
+      <w:numFmt w:val="bullet"/>
+      <w:lvlText w:val=""/>
+      <w:lvlJc w:val="left"/>
+      <w:pPr>
+        <w:ind w:left="5040" w:hanging="360"/>
+      </w:pPr>
+      <w:rPr>
+        <w:rFonts w:ascii="Symbol" w:hAnsi="Symbol" w:hint="default"/>
+      </w:rPr>
+    </w:lvl>
+    <w:lvl w:ilvl="7" w:tplc="2C0A0003" w:tentative="1">
+      <w:start w:val="1"/>
+      <w:numFmt w:val="bullet"/>
+      <w:lvlText w:val="o"/>
+      <w:lvlJc w:val="left"/>
+      <w:pPr>
+        <w:ind w:left="5760" w:hanging="360"/>
+      </w:pPr>
+      <w:rPr>
+        <w:rFonts w:ascii="Courier New" w:hAnsi="Courier New" w:cs="Courier New" w:hint="default"/>
+      </w:rPr>
+    </w:lvl>
+    <w:lvl w:ilvl="8" w:tplc="2C0A0005" w:tentative="1">
+      <w:start w:val="1"/>
+      <w:numFmt w:val="bullet"/>
+      <w:lvlText w:val=""/>
+      <w:lvlJc w:val="left"/>
+      <w:pPr>
+        <w:ind w:left="6480" w:hanging="360"/>
+      </w:pPr>
+      <w:rPr>
+        <w:rFonts w:ascii="Wingdings" w:hAnsi="Wingdings" w:hint="default"/>
+      </w:rPr>
+    </w:lvl>
+  </w:abstractNum>
+  <w:num w:numId="1">
+    <w:abstractNumId w:val="0"/>
+  </w:num>
+</w:numbering>
+</file>
+
 <file path=word/styles.xml><?xml version="1.0" encoding="utf-8"?>
-<w:styles xmlns:r="http://schemas.openxmlformats.org/officeDocument/2006/relationships" xmlns:w="http://schemas.openxmlformats.org/wordprocessingml/2006/main">
+<w:styles xmlns:mc="http://schemas.openxmlformats.org/markup-compatibility/2006" xmlns:r="http://schemas.openxmlformats.org/officeDocument/2006/relationships" xmlns:w="http://schemas.openxmlformats.org/wordprocessingml/2006/main" xmlns:w14="http://schemas.microsoft.com/office/word/2010/wordml" xmlns:w15="http://schemas.microsoft.com/office/word/2012/wordml" mc:Ignorable="w14 w15">
   <w:docDefaults>
     <w:rPrDefault>
       <w:rPr>
@@ -4741,144 +6252,378 @@
       </w:pPr>
     </w:pPrDefault>
   </w:docDefaults>
-  <w:latentStyles w:defLockedState="0" w:defUIPriority="99" w:defSemiHidden="1" w:defUnhideWhenUsed="1" w:defQFormat="0" w:count="267">
-    <w:lsdException w:name="Normal" w:semiHidden="0" w:uiPriority="0" w:unhideWhenUsed="0" w:qFormat="1"/>
-    <w:lsdException w:name="heading 1" w:semiHidden="0" w:uiPriority="9" w:unhideWhenUsed="0" w:qFormat="1"/>
-    <w:lsdException w:name="heading 2" w:uiPriority="9" w:qFormat="1"/>
-    <w:lsdException w:name="heading 3" w:uiPriority="9" w:qFormat="1"/>
-    <w:lsdException w:name="heading 4" w:uiPriority="9" w:qFormat="1"/>
-    <w:lsdException w:name="heading 5" w:uiPriority="9" w:qFormat="1"/>
-    <w:lsdException w:name="heading 6" w:uiPriority="9" w:qFormat="1"/>
-    <w:lsdException w:name="heading 7" w:uiPriority="9" w:qFormat="1"/>
-    <w:lsdException w:name="heading 8" w:uiPriority="9" w:qFormat="1"/>
-    <w:lsdException w:name="heading 9" w:uiPriority="9" w:qFormat="1"/>
-    <w:lsdException w:name="toc 1" w:uiPriority="39"/>
-    <w:lsdException w:name="toc 2" w:uiPriority="39"/>
-    <w:lsdException w:name="toc 3" w:uiPriority="39"/>
-    <w:lsdException w:name="toc 4" w:uiPriority="39"/>
-    <w:lsdException w:name="toc 5" w:uiPriority="39"/>
-    <w:lsdException w:name="toc 6" w:uiPriority="39"/>
-    <w:lsdException w:name="toc 7" w:uiPriority="39"/>
-    <w:lsdException w:name="toc 8" w:uiPriority="39"/>
-    <w:lsdException w:name="toc 9" w:uiPriority="39"/>
-    <w:lsdException w:name="caption" w:uiPriority="35" w:qFormat="1"/>
-    <w:lsdException w:name="Title" w:semiHidden="0" w:uiPriority="10" w:unhideWhenUsed="0" w:qFormat="1"/>
-    <w:lsdException w:name="Default Paragraph Font" w:uiPriority="1"/>
-    <w:lsdException w:name="Subtitle" w:semiHidden="0" w:uiPriority="11" w:unhideWhenUsed="0" w:qFormat="1"/>
-    <w:lsdException w:name="Strong" w:semiHidden="0" w:uiPriority="22" w:unhideWhenUsed="0" w:qFormat="1"/>
-    <w:lsdException w:name="Emphasis" w:semiHidden="0" w:uiPriority="20" w:unhideWhenUsed="0" w:qFormat="1"/>
-    <w:lsdException w:name="Table Grid" w:semiHidden="0" w:uiPriority="59" w:unhideWhenUsed="0"/>
-    <w:lsdException w:name="Placeholder Text" w:unhideWhenUsed="0"/>
-    <w:lsdException w:name="No Spacing" w:semiHidden="0" w:uiPriority="1" w:unhideWhenUsed="0" w:qFormat="1"/>
-    <w:lsdException w:name="Light Shading" w:semiHidden="0" w:uiPriority="60" w:unhideWhenUsed="0"/>
-    <w:lsdException w:name="Light List" w:semiHidden="0" w:uiPriority="61" w:unhideWhenUsed="0"/>
-    <w:lsdException w:name="Light Grid" w:semiHidden="0" w:uiPriority="62" w:unhideWhenUsed="0"/>
-    <w:lsdException w:name="Medium Shading 1" w:semiHidden="0" w:uiPriority="63" w:unhideWhenUsed="0"/>
-    <w:lsdException w:name="Medium Shading 2" w:semiHidden="0" w:uiPriority="64" w:unhideWhenUsed="0"/>
-    <w:lsdException w:name="Medium List 1" w:semiHidden="0" w:uiPriority="65" w:unhideWhenUsed="0"/>
-    <w:lsdException w:name="Medium List 2" w:semiHidden="0" w:uiPriority="66" w:unhideWhenUsed="0"/>
-    <w:lsdException w:name="Medium Grid 1" w:semiHidden="0" w:uiPriority="67" w:unhideWhenUsed="0"/>
-    <w:lsdException w:name="Medium Grid 2" w:semiHidden="0" w:uiPriority="68" w:unhideWhenUsed="0"/>
-    <w:lsdException w:name="Medium Grid 3" w:semiHidden="0" w:uiPriority="69" w:unhideWhenUsed="0"/>
-    <w:lsdException w:name="Dark List" w:semiHidden="0" w:uiPriority="70" w:unhideWhenUsed="0"/>
-    <w:lsdException w:name="Colorful Shading" w:semiHidden="0" w:uiPriority="71" w:unhideWhenUsed="0"/>
-    <w:lsdException w:name="Colorful List" w:semiHidden="0" w:uiPriority="72" w:unhideWhenUsed="0"/>
-    <w:lsdException w:name="Colorful Grid" w:semiHidden="0" w:uiPriority="73" w:unhideWhenUsed="0"/>
-    <w:lsdException w:name="Light Shading Accent 1" w:semiHidden="0" w:uiPriority="60" w:unhideWhenUsed="0"/>
-    <w:lsdException w:name="Light List Accent 1" w:semiHidden="0" w:uiPriority="61" w:unhideWhenUsed="0"/>
-    <w:lsdException w:name="Light Grid Accent 1" w:semiHidden="0" w:uiPriority="62" w:unhideWhenUsed="0"/>
-    <w:lsdException w:name="Medium Shading 1 Accent 1" w:semiHidden="0" w:uiPriority="63" w:unhideWhenUsed="0"/>
-    <w:lsdException w:name="Medium Shading 2 Accent 1" w:semiHidden="0" w:uiPriority="64" w:unhideWhenUsed="0"/>
-    <w:lsdException w:name="Medium List 1 Accent 1" w:semiHidden="0" w:uiPriority="65" w:unhideWhenUsed="0"/>
-    <w:lsdException w:name="Revision" w:unhideWhenUsed="0"/>
-    <w:lsdException w:name="List Paragraph" w:semiHidden="0" w:uiPriority="34" w:unhideWhenUsed="0" w:qFormat="1"/>
-    <w:lsdException w:name="Quote" w:semiHidden="0" w:uiPriority="29" w:unhideWhenUsed="0" w:qFormat="1"/>
-    <w:lsdException w:name="Intense Quote" w:semiHidden="0" w:uiPriority="30" w:unhideWhenUsed="0" w:qFormat="1"/>
-    <w:lsdException w:name="Medium List 2 Accent 1" w:semiHidden="0" w:uiPriority="66" w:unhideWhenUsed="0"/>
-    <w:lsdException w:name="Medium Grid 1 Accent 1" w:semiHidden="0" w:uiPriority="67" w:unhideWhenUsed="0"/>
-    <w:lsdException w:name="Medium Grid 2 Accent 1" w:semiHidden="0" w:uiPriority="68" w:unhideWhenUsed="0"/>
-    <w:lsdException w:name="Medium Grid 3 Accent 1" w:semiHidden="0" w:uiPriority="69" w:unhideWhenUsed="0"/>
-    <w:lsdException w:name="Dark List Accent 1" w:semiHidden="0" w:uiPriority="70" w:unhideWhenUsed="0"/>
-    <w:lsdException w:name="Colorful Shading Accent 1" w:semiHidden="0" w:uiPriority="71" w:unhideWhenUsed="0"/>
-    <w:lsdException w:name="Colorful List Accent 1" w:semiHidden="0" w:uiPriority="72" w:unhideWhenUsed="0"/>
-    <w:lsdException w:name="Colorful Grid Accent 1" w:semiHidden="0" w:uiPriority="73" w:unhideWhenUsed="0"/>
-    <w:lsdException w:name="Light Shading Accent 2" w:semiHidden="0" w:uiPriority="60" w:unhideWhenUsed="0"/>
-    <w:lsdException w:name="Light List Accent 2" w:semiHidden="0" w:uiPriority="61" w:unhideWhenUsed="0"/>
-    <w:lsdException w:name="Light Grid Accent 2" w:semiHidden="0" w:uiPriority="62" w:unhideWhenUsed="0"/>
-    <w:lsdException w:name="Medium Shading 1 Accent 2" w:semiHidden="0" w:uiPriority="63" w:unhideWhenUsed="0"/>
-    <w:lsdException w:name="Medium Shading 2 Accent 2" w:semiHidden="0" w:uiPriority="64" w:unhideWhenUsed="0"/>
-    <w:lsdException w:name="Medium List 1 Accent 2" w:semiHidden="0" w:uiPriority="65" w:unhideWhenUsed="0"/>
-    <w:lsdException w:name="Medium List 2 Accent 2" w:semiHidden="0" w:uiPriority="66" w:unhideWhenUsed="0"/>
-    <w:lsdException w:name="Medium Grid 1 Accent 2" w:semiHidden="0" w:uiPriority="67" w:unhideWhenUsed="0"/>
-    <w:lsdException w:name="Medium Grid 2 Accent 2" w:semiHidden="0" w:uiPriority="68" w:unhideWhenUsed="0"/>
-    <w:lsdException w:name="Medium Grid 3 Accent 2" w:semiHidden="0" w:uiPriority="69" w:unhideWhenUsed="0"/>
-    <w:lsdException w:name="Dark List Accent 2" w:semiHidden="0" w:uiPriority="70" w:unhideWhenUsed="0"/>
-    <w:lsdException w:name="Colorful Shading Accent 2" w:semiHidden="0" w:uiPriority="71" w:unhideWhenUsed="0"/>
-    <w:lsdException w:name="Colorful List Accent 2" w:semiHidden="0" w:uiPriority="72" w:unhideWhenUsed="0"/>
-    <w:lsdException w:name="Colorful Grid Accent 2" w:semiHidden="0" w:uiPriority="73" w:unhideWhenUsed="0"/>
-    <w:lsdException w:name="Light Shading Accent 3" w:semiHidden="0" w:uiPriority="60" w:unhideWhenUsed="0"/>
-    <w:lsdException w:name="Light List Accent 3" w:semiHidden="0" w:uiPriority="61" w:unhideWhenUsed="0"/>
-    <w:lsdException w:name="Light Grid Accent 3" w:semiHidden="0" w:uiPriority="62" w:unhideWhenUsed="0"/>
-    <w:lsdException w:name="Medium Shading 1 Accent 3" w:semiHidden="0" w:uiPriority="63" w:unhideWhenUsed="0"/>
-    <w:lsdException w:name="Medium Shading 2 Accent 3" w:semiHidden="0" w:uiPriority="64" w:unhideWhenUsed="0"/>
-    <w:lsdException w:name="Medium List 1 Accent 3" w:semiHidden="0" w:uiPriority="65" w:unhideWhenUsed="0"/>
-    <w:lsdException w:name="Medium List 2 Accent 3" w:semiHidden="0" w:uiPriority="66" w:unhideWhenUsed="0"/>
-    <w:lsdException w:name="Medium Grid 1 Accent 3" w:semiHidden="0" w:uiPriority="67" w:unhideWhenUsed="0"/>
-    <w:lsdException w:name="Medium Grid 2 Accent 3" w:semiHidden="0" w:uiPriority="68" w:unhideWhenUsed="0"/>
-    <w:lsdException w:name="Medium Grid 3 Accent 3" w:semiHidden="0" w:uiPriority="69" w:unhideWhenUsed="0"/>
-    <w:lsdException w:name="Dark List Accent 3" w:semiHidden="0" w:uiPriority="70" w:unhideWhenUsed="0"/>
-    <w:lsdException w:name="Colorful Shading Accent 3" w:semiHidden="0" w:uiPriority="71" w:unhideWhenUsed="0"/>
-    <w:lsdException w:name="Colorful List Accent 3" w:semiHidden="0" w:uiPriority="72" w:unhideWhenUsed="0"/>
-    <w:lsdException w:name="Colorful Grid Accent 3" w:semiHidden="0" w:uiPriority="73" w:unhideWhenUsed="0"/>
-    <w:lsdException w:name="Light Shading Accent 4" w:semiHidden="0" w:uiPriority="60" w:unhideWhenUsed="0"/>
-    <w:lsdException w:name="Light List Accent 4" w:semiHidden="0" w:uiPriority="61" w:unhideWhenUsed="0"/>
-    <w:lsdException w:name="Light Grid Accent 4" w:semiHidden="0" w:uiPriority="62" w:unhideWhenUsed="0"/>
-    <w:lsdException w:name="Medium Shading 1 Accent 4" w:semiHidden="0" w:uiPriority="63" w:unhideWhenUsed="0"/>
-    <w:lsdException w:name="Medium Shading 2 Accent 4" w:semiHidden="0" w:uiPriority="64" w:unhideWhenUsed="0"/>
-    <w:lsdException w:name="Medium List 1 Accent 4" w:semiHidden="0" w:uiPriority="65" w:unhideWhenUsed="0"/>
-    <w:lsdException w:name="Medium List 2 Accent 4" w:semiHidden="0" w:uiPriority="66" w:unhideWhenUsed="0"/>
-    <w:lsdException w:name="Medium Grid 1 Accent 4" w:semiHidden="0" w:uiPriority="67" w:unhideWhenUsed="0"/>
-    <w:lsdException w:name="Medium Grid 2 Accent 4" w:semiHidden="0" w:uiPriority="68" w:unhideWhenUsed="0"/>
-    <w:lsdException w:name="Medium Grid 3 Accent 4" w:semiHidden="0" w:uiPriority="69" w:unhideWhenUsed="0"/>
-    <w:lsdException w:name="Dark List Accent 4" w:semiHidden="0" w:uiPriority="70" w:unhideWhenUsed="0"/>
-    <w:lsdException w:name="Colorful Shading Accent 4" w:semiHidden="0" w:uiPriority="71" w:unhideWhenUsed="0"/>
-    <w:lsdException w:name="Colorful List Accent 4" w:semiHidden="0" w:uiPriority="72" w:unhideWhenUsed="0"/>
-    <w:lsdException w:name="Colorful Grid Accent 4" w:semiHidden="0" w:uiPriority="73" w:unhideWhenUsed="0"/>
-    <w:lsdException w:name="Light Shading Accent 5" w:semiHidden="0" w:uiPriority="60" w:unhideWhenUsed="0"/>
-    <w:lsdException w:name="Light List Accent 5" w:semiHidden="0" w:uiPriority="61" w:unhideWhenUsed="0"/>
-    <w:lsdException w:name="Light Grid Accent 5" w:semiHidden="0" w:uiPriority="62" w:unhideWhenUsed="0"/>
-    <w:lsdException w:name="Medium Shading 1 Accent 5" w:semiHidden="0" w:uiPriority="63" w:unhideWhenUsed="0"/>
-    <w:lsdException w:name="Medium Shading 2 Accent 5" w:semiHidden="0" w:uiPriority="64" w:unhideWhenUsed="0"/>
-    <w:lsdException w:name="Medium List 1 Accent 5" w:semiHidden="0" w:uiPriority="65" w:unhideWhenUsed="0"/>
-    <w:lsdException w:name="Medium List 2 Accent 5" w:semiHidden="0" w:uiPriority="66" w:unhideWhenUsed="0"/>
-    <w:lsdException w:name="Medium Grid 1 Accent 5" w:semiHidden="0" w:uiPriority="67" w:unhideWhenUsed="0"/>
-    <w:lsdException w:name="Medium Grid 2 Accent 5" w:semiHidden="0" w:uiPriority="68" w:unhideWhenUsed="0"/>
-    <w:lsdException w:name="Medium Grid 3 Accent 5" w:semiHidden="0" w:uiPriority="69" w:unhideWhenUsed="0"/>
-    <w:lsdException w:name="Dark List Accent 5" w:semiHidden="0" w:uiPriority="70" w:unhideWhenUsed="0"/>
-    <w:lsdException w:name="Colorful Shading Accent 5" w:semiHidden="0" w:uiPriority="71" w:unhideWhenUsed="0"/>
-    <w:lsdException w:name="Colorful List Accent 5" w:semiHidden="0" w:uiPriority="72" w:unhideWhenUsed="0"/>
-    <w:lsdException w:name="Colorful Grid Accent 5" w:semiHidden="0" w:uiPriority="73" w:unhideWhenUsed="0"/>
-    <w:lsdException w:name="Light Shading Accent 6" w:semiHidden="0" w:uiPriority="60" w:unhideWhenUsed="0"/>
-    <w:lsdException w:name="Light List Accent 6" w:semiHidden="0" w:uiPriority="61" w:unhideWhenUsed="0"/>
-    <w:lsdException w:name="Light Grid Accent 6" w:semiHidden="0" w:uiPriority="62" w:unhideWhenUsed="0"/>
-    <w:lsdException w:name="Medium Shading 1 Accent 6" w:semiHidden="0" w:uiPriority="63" w:unhideWhenUsed="0"/>
-    <w:lsdException w:name="Medium Shading 2 Accent 6" w:semiHidden="0" w:uiPriority="64" w:unhideWhenUsed="0"/>
-    <w:lsdException w:name="Medium List 1 Accent 6" w:semiHidden="0" w:uiPriority="65" w:unhideWhenUsed="0"/>
-    <w:lsdException w:name="Medium List 2 Accent 6" w:semiHidden="0" w:uiPriority="66" w:unhideWhenUsed="0"/>
-    <w:lsdException w:name="Medium Grid 1 Accent 6" w:semiHidden="0" w:uiPriority="67" w:unhideWhenUsed="0"/>
-    <w:lsdException w:name="Medium Grid 2 Accent 6" w:semiHidden="0" w:uiPriority="68" w:unhideWhenUsed="0"/>
-    <w:lsdException w:name="Medium Grid 3 Accent 6" w:semiHidden="0" w:uiPriority="69" w:unhideWhenUsed="0"/>
-    <w:lsdException w:name="Dark List Accent 6" w:semiHidden="0" w:uiPriority="70" w:unhideWhenUsed="0"/>
-    <w:lsdException w:name="Colorful Shading Accent 6" w:semiHidden="0" w:uiPriority="71" w:unhideWhenUsed="0"/>
-    <w:lsdException w:name="Colorful List Accent 6" w:semiHidden="0" w:uiPriority="72" w:unhideWhenUsed="0"/>
-    <w:lsdException w:name="Colorful Grid Accent 6" w:semiHidden="0" w:uiPriority="73" w:unhideWhenUsed="0"/>
-    <w:lsdException w:name="Subtle Emphasis" w:semiHidden="0" w:uiPriority="19" w:unhideWhenUsed="0" w:qFormat="1"/>
-    <w:lsdException w:name="Intense Emphasis" w:semiHidden="0" w:uiPriority="21" w:unhideWhenUsed="0" w:qFormat="1"/>
-    <w:lsdException w:name="Subtle Reference" w:semiHidden="0" w:uiPriority="31" w:unhideWhenUsed="0" w:qFormat="1"/>
-    <w:lsdException w:name="Intense Reference" w:semiHidden="0" w:uiPriority="32" w:unhideWhenUsed="0" w:qFormat="1"/>
-    <w:lsdException w:name="Book Title" w:semiHidden="0" w:uiPriority="33" w:unhideWhenUsed="0" w:qFormat="1"/>
-    <w:lsdException w:name="Bibliography" w:uiPriority="37"/>
-    <w:lsdException w:name="TOC Heading" w:uiPriority="39" w:qFormat="1"/>
+  <w:latentStyles w:defLockedState="0" w:defUIPriority="99" w:defSemiHidden="0" w:defUnhideWhenUsed="0" w:defQFormat="0" w:count="371">
+    <w:lsdException w:name="Normal" w:uiPriority="0" w:qFormat="1"/>
+    <w:lsdException w:name="heading 1" w:uiPriority="9" w:qFormat="1"/>
+    <w:lsdException w:name="heading 2" w:semiHidden="1" w:uiPriority="9" w:unhideWhenUsed="1" w:qFormat="1"/>
+    <w:lsdException w:name="heading 3" w:semiHidden="1" w:uiPriority="9" w:unhideWhenUsed="1" w:qFormat="1"/>
+    <w:lsdException w:name="heading 4" w:semiHidden="1" w:uiPriority="9" w:unhideWhenUsed="1" w:qFormat="1"/>
+    <w:lsdException w:name="heading 5" w:semiHidden="1" w:uiPriority="9" w:unhideWhenUsed="1" w:qFormat="1"/>
+    <w:lsdException w:name="heading 6" w:semiHidden="1" w:uiPriority="9" w:unhideWhenUsed="1" w:qFormat="1"/>
+    <w:lsdException w:name="heading 7" w:semiHidden="1" w:uiPriority="9" w:unhideWhenUsed="1" w:qFormat="1"/>
+    <w:lsdException w:name="heading 8" w:semiHidden="1" w:uiPriority="9" w:unhideWhenUsed="1" w:qFormat="1"/>
+    <w:lsdException w:name="heading 9" w:semiHidden="1" w:uiPriority="9" w:unhideWhenUsed="1" w:qFormat="1"/>
+    <w:lsdException w:name="index 1" w:semiHidden="1" w:unhideWhenUsed="1"/>
+    <w:lsdException w:name="index 2" w:semiHidden="1" w:unhideWhenUsed="1"/>
+    <w:lsdException w:name="index 3" w:semiHidden="1" w:unhideWhenUsed="1"/>
+    <w:lsdException w:name="index 4" w:semiHidden="1" w:unhideWhenUsed="1"/>
+    <w:lsdException w:name="index 5" w:semiHidden="1" w:unhideWhenUsed="1"/>
+    <w:lsdException w:name="index 6" w:semiHidden="1" w:unhideWhenUsed="1"/>
+    <w:lsdException w:name="index 7" w:semiHidden="1" w:unhideWhenUsed="1"/>
+    <w:lsdException w:name="index 8" w:semiHidden="1" w:unhideWhenUsed="1"/>
+    <w:lsdException w:name="index 9" w:semiHidden="1" w:unhideWhenUsed="1"/>
+    <w:lsdException w:name="toc 1" w:semiHidden="1" w:uiPriority="39" w:unhideWhenUsed="1"/>
+    <w:lsdException w:name="toc 2" w:semiHidden="1" w:uiPriority="39" w:unhideWhenUsed="1"/>
+    <w:lsdException w:name="toc 3" w:semiHidden="1" w:uiPriority="39" w:unhideWhenUsed="1"/>
+    <w:lsdException w:name="toc 4" w:semiHidden="1" w:uiPriority="39" w:unhideWhenUsed="1"/>
+    <w:lsdException w:name="toc 5" w:semiHidden="1" w:uiPriority="39" w:unhideWhenUsed="1"/>
+    <w:lsdException w:name="toc 6" w:semiHidden="1" w:uiPriority="39" w:unhideWhenUsed="1"/>
+    <w:lsdException w:name="toc 7" w:semiHidden="1" w:uiPriority="39" w:unhideWhenUsed="1"/>
+    <w:lsdException w:name="toc 8" w:semiHidden="1" w:uiPriority="39" w:unhideWhenUsed="1"/>
+    <w:lsdException w:name="toc 9" w:semiHidden="1" w:uiPriority="39" w:unhideWhenUsed="1"/>
+    <w:lsdException w:name="Normal Indent" w:semiHidden="1" w:unhideWhenUsed="1"/>
+    <w:lsdException w:name="footnote text" w:semiHidden="1" w:unhideWhenUsed="1"/>
+    <w:lsdException w:name="annotation text" w:semiHidden="1" w:unhideWhenUsed="1"/>
+    <w:lsdException w:name="header" w:semiHidden="1" w:unhideWhenUsed="1"/>
+    <w:lsdException w:name="footer" w:semiHidden="1" w:unhideWhenUsed="1"/>
+    <w:lsdException w:name="index heading" w:semiHidden="1" w:unhideWhenUsed="1"/>
+    <w:lsdException w:name="caption" w:semiHidden="1" w:uiPriority="35" w:unhideWhenUsed="1" w:qFormat="1"/>
+    <w:lsdException w:name="table of figures" w:semiHidden="1" w:unhideWhenUsed="1"/>
+    <w:lsdException w:name="envelope address" w:semiHidden="1" w:unhideWhenUsed="1"/>
+    <w:lsdException w:name="envelope return" w:semiHidden="1" w:unhideWhenUsed="1"/>
+    <w:lsdException w:name="footnote reference" w:semiHidden="1" w:unhideWhenUsed="1"/>
+    <w:lsdException w:name="annotation reference" w:semiHidden="1" w:unhideWhenUsed="1"/>
+    <w:lsdException w:name="line number" w:semiHidden="1" w:unhideWhenUsed="1"/>
+    <w:lsdException w:name="page number" w:semiHidden="1" w:unhideWhenUsed="1"/>
+    <w:lsdException w:name="endnote reference" w:semiHidden="1" w:unhideWhenUsed="1"/>
+    <w:lsdException w:name="endnote text" w:semiHidden="1" w:unhideWhenUsed="1"/>
+    <w:lsdException w:name="table of authorities" w:semiHidden="1" w:unhideWhenUsed="1"/>
+    <w:lsdException w:name="macro" w:semiHidden="1" w:unhideWhenUsed="1"/>
+    <w:lsdException w:name="toa heading" w:semiHidden="1" w:unhideWhenUsed="1"/>
+    <w:lsdException w:name="List" w:semiHidden="1" w:unhideWhenUsed="1"/>
+    <w:lsdException w:name="List Bullet" w:semiHidden="1" w:unhideWhenUsed="1"/>
+    <w:lsdException w:name="List Number" w:semiHidden="1" w:unhideWhenUsed="1"/>
+    <w:lsdException w:name="List 2" w:semiHidden="1" w:unhideWhenUsed="1"/>
+    <w:lsdException w:name="List 3" w:semiHidden="1" w:unhideWhenUsed="1"/>
+    <w:lsdException w:name="List 4" w:semiHidden="1" w:unhideWhenUsed="1"/>
+    <w:lsdException w:name="List 5" w:semiHidden="1" w:unhideWhenUsed="1"/>
+    <w:lsdException w:name="List Bullet 2" w:semiHidden="1" w:unhideWhenUsed="1"/>
+    <w:lsdException w:name="List Bullet 3" w:semiHidden="1" w:unhideWhenUsed="1"/>
+    <w:lsdException w:name="List Bullet 4" w:semiHidden="1" w:unhideWhenUsed="1"/>
+    <w:lsdException w:name="List Bullet 5" w:semiHidden="1" w:unhideWhenUsed="1"/>
+    <w:lsdException w:name="List Number 2" w:semiHidden="1" w:unhideWhenUsed="1"/>
+    <w:lsdException w:name="List Number 3" w:semiHidden="1" w:unhideWhenUsed="1"/>
+    <w:lsdException w:name="List Number 4" w:semiHidden="1" w:unhideWhenUsed="1"/>
+    <w:lsdException w:name="List Number 5" w:semiHidden="1" w:unhideWhenUsed="1"/>
+    <w:lsdException w:name="Title" w:uiPriority="10" w:qFormat="1"/>
+    <w:lsdException w:name="Closing" w:semiHidden="1" w:unhideWhenUsed="1"/>
+    <w:lsdException w:name="Signature" w:semiHidden="1" w:unhideWhenUsed="1"/>
+    <w:lsdException w:name="Default Paragraph Font" w:semiHidden="1" w:uiPriority="1" w:unhideWhenUsed="1"/>
+    <w:lsdException w:name="Body Text" w:semiHidden="1" w:unhideWhenUsed="1"/>
+    <w:lsdException w:name="Body Text Indent" w:semiHidden="1" w:unhideWhenUsed="1"/>
+    <w:lsdException w:name="List Continue" w:semiHidden="1" w:unhideWhenUsed="1"/>
+    <w:lsdException w:name="List Continue 2" w:semiHidden="1" w:unhideWhenUsed="1"/>
+    <w:lsdException w:name="List Continue 3" w:semiHidden="1" w:unhideWhenUsed="1"/>
+    <w:lsdException w:name="List Continue 4" w:semiHidden="1" w:unhideWhenUsed="1"/>
+    <w:lsdException w:name="List Continue 5" w:semiHidden="1" w:unhideWhenUsed="1"/>
+    <w:lsdException w:name="Message Header" w:semiHidden="1" w:unhideWhenUsed="1"/>
+    <w:lsdException w:name="Subtitle" w:uiPriority="11" w:qFormat="1"/>
+    <w:lsdException w:name="Salutation" w:semiHidden="1" w:unhideWhenUsed="1"/>
+    <w:lsdException w:name="Date" w:semiHidden="1" w:unhideWhenUsed="1"/>
+    <w:lsdException w:name="Body Text First Indent" w:semiHidden="1" w:unhideWhenUsed="1"/>
+    <w:lsdException w:name="Body Text First Indent 2" w:semiHidden="1" w:unhideWhenUsed="1"/>
+    <w:lsdException w:name="Note Heading" w:semiHidden="1" w:unhideWhenUsed="1"/>
+    <w:lsdException w:name="Body Text 2" w:semiHidden="1" w:unhideWhenUsed="1"/>
+    <w:lsdException w:name="Body Text 3" w:semiHidden="1" w:unhideWhenUsed="1"/>
+    <w:lsdException w:name="Body Text Indent 2" w:semiHidden="1" w:unhideWhenUsed="1"/>
+    <w:lsdException w:name="Body Text Indent 3" w:semiHidden="1" w:unhideWhenUsed="1"/>
+    <w:lsdException w:name="Block Text" w:semiHidden="1" w:unhideWhenUsed="1"/>
+    <w:lsdException w:name="Hyperlink" w:semiHidden="1" w:unhideWhenUsed="1"/>
+    <w:lsdException w:name="FollowedHyperlink" w:semiHidden="1" w:unhideWhenUsed="1"/>
+    <w:lsdException w:name="Strong" w:uiPriority="22" w:qFormat="1"/>
+    <w:lsdException w:name="Emphasis" w:uiPriority="20" w:qFormat="1"/>
+    <w:lsdException w:name="Document Map" w:semiHidden="1" w:unhideWhenUsed="1"/>
+    <w:lsdException w:name="Plain Text" w:semiHidden="1" w:unhideWhenUsed="1"/>
+    <w:lsdException w:name="E-mail Signature" w:semiHidden="1" w:unhideWhenUsed="1"/>
+    <w:lsdException w:name="HTML Top of Form" w:semiHidden="1" w:unhideWhenUsed="1"/>
+    <w:lsdException w:name="HTML Bottom of Form" w:semiHidden="1" w:unhideWhenUsed="1"/>
+    <w:lsdException w:name="Normal (Web)" w:semiHidden="1" w:unhideWhenUsed="1"/>
+    <w:lsdException w:name="HTML Acronym" w:semiHidden="1" w:unhideWhenUsed="1"/>
+    <w:lsdException w:name="HTML Address" w:semiHidden="1" w:unhideWhenUsed="1"/>
+    <w:lsdException w:name="HTML Cite" w:semiHidden="1" w:unhideWhenUsed="1"/>
+    <w:lsdException w:name="HTML Code" w:semiHidden="1" w:unhideWhenUsed="1"/>
+    <w:lsdException w:name="HTML Definition" w:semiHidden="1" w:unhideWhenUsed="1"/>
+    <w:lsdException w:name="HTML Keyboard" w:semiHidden="1" w:unhideWhenUsed="1"/>
+    <w:lsdException w:name="HTML Preformatted" w:semiHidden="1" w:unhideWhenUsed="1"/>
+    <w:lsdException w:name="HTML Sample" w:semiHidden="1" w:unhideWhenUsed="1"/>
+    <w:lsdException w:name="HTML Typewriter" w:semiHidden="1" w:unhideWhenUsed="1"/>
+    <w:lsdException w:name="HTML Variable" w:semiHidden="1" w:unhideWhenUsed="1"/>
+    <w:lsdException w:name="Normal Table" w:semiHidden="1" w:unhideWhenUsed="1"/>
+    <w:lsdException w:name="annotation subject" w:semiHidden="1" w:unhideWhenUsed="1"/>
+    <w:lsdException w:name="No List" w:semiHidden="1" w:unhideWhenUsed="1"/>
+    <w:lsdException w:name="Outline List 1" w:semiHidden="1" w:unhideWhenUsed="1"/>
+    <w:lsdException w:name="Outline List 2" w:semiHidden="1" w:unhideWhenUsed="1"/>
+    <w:lsdException w:name="Outline List 3" w:semiHidden="1" w:unhideWhenUsed="1"/>
+    <w:lsdException w:name="Table Simple 1" w:semiHidden="1" w:unhideWhenUsed="1"/>
+    <w:lsdException w:name="Table Simple 2" w:semiHidden="1" w:unhideWhenUsed="1"/>
+    <w:lsdException w:name="Table Simple 3" w:semiHidden="1" w:unhideWhenUsed="1"/>
+    <w:lsdException w:name="Table Classic 1" w:semiHidden="1" w:unhideWhenUsed="1"/>
+    <w:lsdException w:name="Table Classic 2" w:semiHidden="1" w:unhideWhenUsed="1"/>
+    <w:lsdException w:name="Table Classic 3" w:semiHidden="1" w:unhideWhenUsed="1"/>
+    <w:lsdException w:name="Table Classic 4" w:semiHidden="1" w:unhideWhenUsed="1"/>
+    <w:lsdException w:name="Table Colorful 1" w:semiHidden="1" w:unhideWhenUsed="1"/>
+    <w:lsdException w:name="Table Colorful 2" w:semiHidden="1" w:unhideWhenUsed="1"/>
+    <w:lsdException w:name="Table Colorful 3" w:semiHidden="1" w:unhideWhenUsed="1"/>
+    <w:lsdException w:name="Table Columns 1" w:semiHidden="1" w:unhideWhenUsed="1"/>
+    <w:lsdException w:name="Table Columns 2" w:semiHidden="1" w:unhideWhenUsed="1"/>
+    <w:lsdException w:name="Table Columns 3" w:semiHidden="1" w:unhideWhenUsed="1"/>
+    <w:lsdException w:name="Table Columns 4" w:semiHidden="1" w:unhideWhenUsed="1"/>
+    <w:lsdException w:name="Table Columns 5" w:semiHidden="1" w:unhideWhenUsed="1"/>
+    <w:lsdException w:name="Table Grid 1" w:semiHidden="1" w:unhideWhenUsed="1"/>
+    <w:lsdException w:name="Table Grid 2" w:semiHidden="1" w:unhideWhenUsed="1"/>
+    <w:lsdException w:name="Table Grid 3" w:semiHidden="1" w:unhideWhenUsed="1"/>
+    <w:lsdException w:name="Table Grid 4" w:semiHidden="1" w:unhideWhenUsed="1"/>
+    <w:lsdException w:name="Table Grid 5" w:semiHidden="1" w:unhideWhenUsed="1"/>
+    <w:lsdException w:name="Table Grid 6" w:semiHidden="1" w:unhideWhenUsed="1"/>
+    <w:lsdException w:name="Table Grid 7" w:semiHidden="1" w:unhideWhenUsed="1"/>
+    <w:lsdException w:name="Table Grid 8" w:semiHidden="1" w:unhideWhenUsed="1"/>
+    <w:lsdException w:name="Table List 1" w:semiHidden="1" w:unhideWhenUsed="1"/>
+    <w:lsdException w:name="Table List 2" w:semiHidden="1" w:unhideWhenUsed="1"/>
+    <w:lsdException w:name="Table List 3" w:semiHidden="1" w:unhideWhenUsed="1"/>
+    <w:lsdException w:name="Table List 4" w:semiHidden="1" w:unhideWhenUsed="1"/>
+    <w:lsdException w:name="Table List 5" w:semiHidden="1" w:unhideWhenUsed="1"/>
+    <w:lsdException w:name="Table List 6" w:semiHidden="1" w:unhideWhenUsed="1"/>
+    <w:lsdException w:name="Table List 7" w:semiHidden="1" w:unhideWhenUsed="1"/>
+    <w:lsdException w:name="Table List 8" w:semiHidden="1" w:unhideWhenUsed="1"/>
+    <w:lsdException w:name="Table 3D effects 1" w:semiHidden="1" w:unhideWhenUsed="1"/>
+    <w:lsdException w:name="Table 3D effects 2" w:semiHidden="1" w:unhideWhenUsed="1"/>
+    <w:lsdException w:name="Table 3D effects 3" w:semiHidden="1" w:unhideWhenUsed="1"/>
+    <w:lsdException w:name="Table Contemporary" w:semiHidden="1" w:unhideWhenUsed="1"/>
+    <w:lsdException w:name="Table Elegant" w:semiHidden="1" w:unhideWhenUsed="1"/>
+    <w:lsdException w:name="Table Professional" w:semiHidden="1" w:unhideWhenUsed="1"/>
+    <w:lsdException w:name="Table Subtle 1" w:semiHidden="1" w:unhideWhenUsed="1"/>
+    <w:lsdException w:name="Table Subtle 2" w:semiHidden="1" w:unhideWhenUsed="1"/>
+    <w:lsdException w:name="Table Web 1" w:semiHidden="1" w:unhideWhenUsed="1"/>
+    <w:lsdException w:name="Table Web 2" w:semiHidden="1" w:unhideWhenUsed="1"/>
+    <w:lsdException w:name="Table Web 3" w:semiHidden="1" w:unhideWhenUsed="1"/>
+    <w:lsdException w:name="Balloon Text" w:semiHidden="1" w:unhideWhenUsed="1"/>
+    <w:lsdException w:name="Table Grid" w:uiPriority="59"/>
+    <w:lsdException w:name="Table Theme" w:semiHidden="1" w:unhideWhenUsed="1"/>
+    <w:lsdException w:name="Placeholder Text" w:semiHidden="1"/>
+    <w:lsdException w:name="No Spacing" w:uiPriority="1" w:qFormat="1"/>
+    <w:lsdException w:name="Light Shading" w:uiPriority="60"/>
+    <w:lsdException w:name="Light List" w:uiPriority="61"/>
+    <w:lsdException w:name="Light Grid" w:uiPriority="62"/>
+    <w:lsdException w:name="Medium Shading 1" w:uiPriority="63"/>
+    <w:lsdException w:name="Medium Shading 2" w:uiPriority="64"/>
+    <w:lsdException w:name="Medium List 1" w:uiPriority="65"/>
+    <w:lsdException w:name="Medium List 2" w:uiPriority="66"/>
+    <w:lsdException w:name="Medium Grid 1" w:uiPriority="67"/>
+    <w:lsdException w:name="Medium Grid 2" w:uiPriority="68"/>
+    <w:lsdException w:name="Medium Grid 3" w:uiPriority="69"/>
+    <w:lsdException w:name="Dark List" w:uiPriority="70"/>
+    <w:lsdException w:name="Colorful Shading" w:uiPriority="71"/>
+    <w:lsdException w:name="Colorful List" w:uiPriority="72"/>
+    <w:lsdException w:name="Colorful Grid" w:uiPriority="73"/>
+    <w:lsdException w:name="Light Shading Accent 1" w:uiPriority="60"/>
+    <w:lsdException w:name="Light List Accent 1" w:uiPriority="61"/>
+    <w:lsdException w:name="Light Grid Accent 1" w:uiPriority="62"/>
+    <w:lsdException w:name="Medium Shading 1 Accent 1" w:uiPriority="63"/>
+    <w:lsdException w:name="Medium Shading 2 Accent 1" w:uiPriority="64"/>
+    <w:lsdException w:name="Medium List 1 Accent 1" w:uiPriority="65"/>
+    <w:lsdException w:name="Revision" w:semiHidden="1"/>
+    <w:lsdException w:name="List Paragraph" w:uiPriority="34" w:qFormat="1"/>
+    <w:lsdException w:name="Quote" w:uiPriority="29" w:qFormat="1"/>
+    <w:lsdException w:name="Intense Quote" w:uiPriority="30" w:qFormat="1"/>
+    <w:lsdException w:name="Medium List 2 Accent 1" w:uiPriority="66"/>
+    <w:lsdException w:name="Medium Grid 1 Accent 1" w:uiPriority="67"/>
+    <w:lsdException w:name="Medium Grid 2 Accent 1" w:uiPriority="68"/>
+    <w:lsdException w:name="Medium Grid 3 Accent 1" w:uiPriority="69"/>
+    <w:lsdException w:name="Dark List Accent 1" w:uiPriority="70"/>
+    <w:lsdException w:name="Colorful Shading Accent 1" w:uiPriority="71"/>
+    <w:lsdException w:name="Colorful List Accent 1" w:uiPriority="72"/>
+    <w:lsdException w:name="Colorful Grid Accent 1" w:uiPriority="73"/>
+    <w:lsdException w:name="Light Shading Accent 2" w:uiPriority="60"/>
+    <w:lsdException w:name="Light List Accent 2" w:uiPriority="61"/>
+    <w:lsdException w:name="Light Grid Accent 2" w:uiPriority="62"/>
+    <w:lsdException w:name="Medium Shading 1 Accent 2" w:uiPriority="63"/>
+    <w:lsdException w:name="Medium Shading 2 Accent 2" w:uiPriority="64"/>
+    <w:lsdException w:name="Medium List 1 Accent 2" w:uiPriority="65"/>
+    <w:lsdException w:name="Medium List 2 Accent 2" w:uiPriority="66"/>
+    <w:lsdException w:name="Medium Grid 1 Accent 2" w:uiPriority="67"/>
+    <w:lsdException w:name="Medium Grid 2 Accent 2" w:uiPriority="68"/>
+    <w:lsdException w:name="Medium Grid 3 Accent 2" w:uiPriority="69"/>
+    <w:lsdException w:name="Dark List Accent 2" w:uiPriority="70"/>
+    <w:lsdException w:name="Colorful Shading Accent 2" w:uiPriority="71"/>
+    <w:lsdException w:name="Colorful List Accent 2" w:uiPriority="72"/>
+    <w:lsdException w:name="Colorful Grid Accent 2" w:uiPriority="73"/>
+    <w:lsdException w:name="Light Shading Accent 3" w:uiPriority="60"/>
+    <w:lsdException w:name="Light List Accent 3" w:uiPriority="61"/>
+    <w:lsdException w:name="Light Grid Accent 3" w:uiPriority="62"/>
+    <w:lsdException w:name="Medium Shading 1 Accent 3" w:uiPriority="63"/>
+    <w:lsdException w:name="Medium Shading 2 Accent 3" w:uiPriority="64"/>
+    <w:lsdException w:name="Medium List 1 Accent 3" w:uiPriority="65"/>
+    <w:lsdException w:name="Medium List 2 Accent 3" w:uiPriority="66"/>
+    <w:lsdException w:name="Medium Grid 1 Accent 3" w:uiPriority="67"/>
+    <w:lsdException w:name="Medium Grid 2 Accent 3" w:uiPriority="68"/>
+    <w:lsdException w:name="Medium Grid 3 Accent 3" w:uiPriority="69"/>
+    <w:lsdException w:name="Dark List Accent 3" w:uiPriority="70"/>
+    <w:lsdException w:name="Colorful Shading Accent 3" w:uiPriority="71"/>
+    <w:lsdException w:name="Colorful List Accent 3" w:uiPriority="72"/>
+    <w:lsdException w:name="Colorful Grid Accent 3" w:uiPriority="73"/>
+    <w:lsdException w:name="Light Shading Accent 4" w:uiPriority="60"/>
+    <w:lsdException w:name="Light List Accent 4" w:uiPriority="61"/>
+    <w:lsdException w:name="Light Grid Accent 4" w:uiPriority="62"/>
+    <w:lsdException w:name="Medium Shading 1 Accent 4" w:uiPriority="63"/>
+    <w:lsdException w:name="Medium Shading 2 Accent 4" w:uiPriority="64"/>
+    <w:lsdException w:name="Medium List 1 Accent 4" w:uiPriority="65"/>
+    <w:lsdException w:name="Medium List 2 Accent 4" w:uiPriority="66"/>
+    <w:lsdException w:name="Medium Grid 1 Accent 4" w:uiPriority="67"/>
+    <w:lsdException w:name="Medium Grid 2 Accent 4" w:uiPriority="68"/>
+    <w:lsdException w:name="Medium Grid 3 Accent 4" w:uiPriority="69"/>
+    <w:lsdException w:name="Dark List Accent 4" w:uiPriority="70"/>
+    <w:lsdException w:name="Colorful Shading Accent 4" w:uiPriority="71"/>
+    <w:lsdException w:name="Colorful List Accent 4" w:uiPriority="72"/>
+    <w:lsdException w:name="Colorful Grid Accent 4" w:uiPriority="73"/>
+    <w:lsdException w:name="Light Shading Accent 5" w:uiPriority="60"/>
+    <w:lsdException w:name="Light List Accent 5" w:uiPriority="61"/>
+    <w:lsdException w:name="Light Grid Accent 5" w:uiPriority="62"/>
+    <w:lsdException w:name="Medium Shading 1 Accent 5" w:uiPriority="63"/>
+    <w:lsdException w:name="Medium Shading 2 Accent 5" w:uiPriority="64"/>
+    <w:lsdException w:name="Medium List 1 Accent 5" w:uiPriority="65"/>
+    <w:lsdException w:name="Medium List 2 Accent 5" w:uiPriority="66"/>
+    <w:lsdException w:name="Medium Grid 1 Accent 5" w:uiPriority="67"/>
+    <w:lsdException w:name="Medium Grid 2 Accent 5" w:uiPriority="68"/>
+    <w:lsdException w:name="Medium Grid 3 Accent 5" w:uiPriority="69"/>
+    <w:lsdException w:name="Dark List Accent 5" w:uiPriority="70"/>
+    <w:lsdException w:name="Colorful Shading Accent 5" w:uiPriority="71"/>
+    <w:lsdException w:name="Colorful List Accent 5" w:uiPriority="72"/>
+    <w:lsdException w:name="Colorful Grid Accent 5" w:uiPriority="73"/>
+    <w:lsdException w:name="Light Shading Accent 6" w:uiPriority="60"/>
+    <w:lsdException w:name="Light List Accent 6" w:uiPriority="61"/>
+    <w:lsdException w:name="Light Grid Accent 6" w:uiPriority="62"/>
+    <w:lsdException w:name="Medium Shading 1 Accent 6" w:uiPriority="63"/>
+    <w:lsdException w:name="Medium Shading 2 Accent 6" w:uiPriority="64"/>
+    <w:lsdException w:name="Medium List 1 Accent 6" w:uiPriority="65"/>
+    <w:lsdException w:name="Medium List 2 Accent 6" w:uiPriority="66"/>
+    <w:lsdException w:name="Medium Grid 1 Accent 6" w:uiPriority="67"/>
+    <w:lsdException w:name="Medium Grid 2 Accent 6" w:uiPriority="68"/>
+    <w:lsdException w:name="Medium Grid 3 Accent 6" w:uiPriority="69"/>
+    <w:lsdException w:name="Dark List Accent 6" w:uiPriority="70"/>
+    <w:lsdException w:name="Colorful Shading Accent 6" w:uiPriority="71"/>
+    <w:lsdException w:name="Colorful List Accent 6" w:uiPriority="72"/>
+    <w:lsdException w:name="Colorful Grid Accent 6" w:uiPriority="73"/>
+    <w:lsdException w:name="Subtle Emphasis" w:uiPriority="19" w:qFormat="1"/>
+    <w:lsdException w:name="Intense Emphasis" w:uiPriority="21" w:qFormat="1"/>
+    <w:lsdException w:name="Subtle Reference" w:uiPriority="31" w:qFormat="1"/>
+    <w:lsdException w:name="Intense Reference" w:uiPriority="32" w:qFormat="1"/>
+    <w:lsdException w:name="Book Title" w:uiPriority="33" w:qFormat="1"/>
+    <w:lsdException w:name="Bibliography" w:semiHidden="1" w:uiPriority="37" w:unhideWhenUsed="1"/>
+    <w:lsdException w:name="TOC Heading" w:semiHidden="1" w:uiPriority="39" w:unhideWhenUsed="1" w:qFormat="1"/>
+    <w:lsdException w:name="Plain Table 1" w:uiPriority="41"/>
+    <w:lsdException w:name="Plain Table 2" w:uiPriority="42"/>
+    <w:lsdException w:name="Plain Table 3" w:uiPriority="43"/>
+    <w:lsdException w:name="Plain Table 4" w:uiPriority="44"/>
+    <w:lsdException w:name="Plain Table 5" w:uiPriority="45"/>
+    <w:lsdException w:name="Grid Table Light" w:uiPriority="40"/>
+    <w:lsdException w:name="Grid Table 1 Light" w:uiPriority="46"/>
+    <w:lsdException w:name="Grid Table 2" w:uiPriority="47"/>
+    <w:lsdException w:name="Grid Table 3" w:uiPriority="48"/>
+    <w:lsdException w:name="Grid Table 4" w:uiPriority="49"/>
+    <w:lsdException w:name="Grid Table 5 Dark" w:uiPriority="50"/>
+    <w:lsdException w:name="Grid Table 6 Colorful" w:uiPriority="51"/>
+    <w:lsdException w:name="Grid Table 7 Colorful" w:uiPriority="52"/>
+    <w:lsdException w:name="Grid Table 1 Light Accent 1" w:uiPriority="46"/>
+    <w:lsdException w:name="Grid Table 2 Accent 1" w:uiPriority="47"/>
+    <w:lsdException w:name="Grid Table 3 Accent 1" w:uiPriority="48"/>
+    <w:lsdException w:name="Grid Table 4 Accent 1" w:uiPriority="49"/>
+    <w:lsdException w:name="Grid Table 5 Dark Accent 1" w:uiPriority="50"/>
+    <w:lsdException w:name="Grid Table 6 Colorful Accent 1" w:uiPriority="51"/>
+    <w:lsdException w:name="Grid Table 7 Colorful Accent 1" w:uiPriority="52"/>
+    <w:lsdException w:name="Grid Table 1 Light Accent 2" w:uiPriority="46"/>
+    <w:lsdException w:name="Grid Table 2 Accent 2" w:uiPriority="47"/>
+    <w:lsdException w:name="Grid Table 3 Accent 2" w:uiPriority="48"/>
+    <w:lsdException w:name="Grid Table 4 Accent 2" w:uiPriority="49"/>
+    <w:lsdException w:name="Grid Table 5 Dark Accent 2" w:uiPriority="50"/>
+    <w:lsdException w:name="Grid Table 6 Colorful Accent 2" w:uiPriority="51"/>
+    <w:lsdException w:name="Grid Table 7 Colorful Accent 2" w:uiPriority="52"/>
+    <w:lsdException w:name="Grid Table 1 Light Accent 3" w:uiPriority="46"/>
+    <w:lsdException w:name="Grid Table 2 Accent 3" w:uiPriority="47"/>
+    <w:lsdException w:name="Grid Table 3 Accent 3" w:uiPriority="48"/>
+    <w:lsdException w:name="Grid Table 4 Accent 3" w:uiPriority="49"/>
+    <w:lsdException w:name="Grid Table 5 Dark Accent 3" w:uiPriority="50"/>
+    <w:lsdException w:name="Grid Table 6 Colorful Accent 3" w:uiPriority="51"/>
+    <w:lsdException w:name="Grid Table 7 Colorful Accent 3" w:uiPriority="52"/>
+    <w:lsdException w:name="Grid Table 1 Light Accent 4" w:uiPriority="46"/>
+    <w:lsdException w:name="Grid Table 2 Accent 4" w:uiPriority="47"/>
+    <w:lsdException w:name="Grid Table 3 Accent 4" w:uiPriority="48"/>
+    <w:lsdException w:name="Grid Table 4 Accent 4" w:uiPriority="49"/>
+    <w:lsdException w:name="Grid Table 5 Dark Accent 4" w:uiPriority="50"/>
+    <w:lsdException w:name="Grid Table 6 Colorful Accent 4" w:uiPriority="51"/>
+    <w:lsdException w:name="Grid Table 7 Colorful Accent 4" w:uiPriority="52"/>
+    <w:lsdException w:name="Grid Table 1 Light Accent 5" w:uiPriority="46"/>
+    <w:lsdException w:name="Grid Table 2 Accent 5" w:uiPriority="47"/>
+    <w:lsdException w:name="Grid Table 3 Accent 5" w:uiPriority="48"/>
+    <w:lsdException w:name="Grid Table 4 Accent 5" w:uiPriority="49"/>
+    <w:lsdException w:name="Grid Table 5 Dark Accent 5" w:uiPriority="50"/>
+    <w:lsdException w:name="Grid Table 6 Colorful Accent 5" w:uiPriority="51"/>
+    <w:lsdException w:name="Grid Table 7 Colorful Accent 5" w:uiPriority="52"/>
+    <w:lsdException w:name="Grid Table 1 Light Accent 6" w:uiPriority="46"/>
+    <w:lsdException w:name="Grid Table 2 Accent 6" w:uiPriority="47"/>
+    <w:lsdException w:name="Grid Table 3 Accent 6" w:uiPriority="48"/>
+    <w:lsdException w:name="Grid Table 4 Accent 6" w:uiPriority="49"/>
+    <w:lsdException w:name="Grid Table 5 Dark Accent 6" w:uiPriority="50"/>
+    <w:lsdException w:name="Grid Table 6 Colorful Accent 6" w:uiPriority="51"/>
+    <w:lsdException w:name="Grid Table 7 Colorful Accent 6" w:uiPriority="52"/>
+    <w:lsdException w:name="List Table 1 Light" w:uiPriority="46"/>
+    <w:lsdException w:name="List Table 2" w:uiPriority="47"/>
+    <w:lsdException w:name="List Table 3" w:uiPriority="48"/>
+    <w:lsdException w:name="List Table 4" w:uiPriority="49"/>
+    <w:lsdException w:name="List Table 5 Dark" w:uiPriority="50"/>
+    <w:lsdException w:name="List Table 6 Colorful" w:uiPriority="51"/>
+    <w:lsdException w:name="List Table 7 Colorful" w:uiPriority="52"/>
+    <w:lsdException w:name="List Table 1 Light Accent 1" w:uiPriority="46"/>
+    <w:lsdException w:name="List Table 2 Accent 1" w:uiPriority="47"/>
+    <w:lsdException w:name="List Table 3 Accent 1" w:uiPriority="48"/>
+    <w:lsdException w:name="List Table 4 Accent 1" w:uiPriority="49"/>
+    <w:lsdException w:name="List Table 5 Dark Accent 1" w:uiPriority="50"/>
+    <w:lsdException w:name="List Table 6 Colorful Accent 1" w:uiPriority="51"/>
+    <w:lsdException w:name="List Table 7 Colorful Accent 1" w:uiPriority="52"/>
+    <w:lsdException w:name="List Table 1 Light Accent 2" w:uiPriority="46"/>
+    <w:lsdException w:name="List Table 2 Accent 2" w:uiPriority="47"/>
+    <w:lsdException w:name="List Table 3 Accent 2" w:uiPriority="48"/>
+    <w:lsdException w:name="List Table 4 Accent 2" w:uiPriority="49"/>
+    <w:lsdException w:name="List Table 5 Dark Accent 2" w:uiPriority="50"/>
+    <w:lsdException w:name="List Table 6 Colorful Accent 2" w:uiPriority="51"/>
+    <w:lsdException w:name="List Table 7 Colorful Accent 2" w:uiPriority="52"/>
+    <w:lsdException w:name="List Table 1 Light Accent 3" w:uiPriority="46"/>
+    <w:lsdException w:name="List Table 2 Accent 3" w:uiPriority="47"/>
+    <w:lsdException w:name="List Table 3 Accent 3" w:uiPriority="48"/>
+    <w:lsdException w:name="List Table 4 Accent 3" w:uiPriority="49"/>
+    <w:lsdException w:name="List Table 5 Dark Accent 3" w:uiPriority="50"/>
+    <w:lsdException w:name="List Table 6 Colorful Accent 3" w:uiPriority="51"/>
+    <w:lsdException w:name="List Table 7 Colorful Accent 3" w:uiPriority="52"/>
+    <w:lsdException w:name="List Table 1 Light Accent 4" w:uiPriority="46"/>
+    <w:lsdException w:name="List Table 2 Accent 4" w:uiPriority="47"/>
+    <w:lsdException w:name="List Table 3 Accent 4" w:uiPriority="48"/>
+    <w:lsdException w:name="List Table 4 Accent 4" w:uiPriority="49"/>
+    <w:lsdException w:name="List Table 5 Dark Accent 4" w:uiPriority="50"/>
+    <w:lsdException w:name="List Table 6 Colorful Accent 4" w:uiPriority="51"/>
+    <w:lsdException w:name="List Table 7 Colorful Accent 4" w:uiPriority="52"/>
+    <w:lsdException w:name="List Table 1 Light Accent 5" w:uiPriority="46"/>
+    <w:lsdException w:name="List Table 2 Accent 5" w:uiPriority="47"/>
+    <w:lsdException w:name="List Table 3 Accent 5" w:uiPriority="48"/>
+    <w:lsdException w:name="List Table 4 Accent 5" w:uiPriority="49"/>
+    <w:lsdException w:name="List Table 5 Dark Accent 5" w:uiPriority="50"/>
+    <w:lsdException w:name="List Table 6 Colorful Accent 5" w:uiPriority="51"/>
+    <w:lsdException w:name="List Table 7 Colorful Accent 5" w:uiPriority="52"/>
+    <w:lsdException w:name="List Table 1 Light Accent 6" w:uiPriority="46"/>
+    <w:lsdException w:name="List Table 2 Accent 6" w:uiPriority="47"/>
+    <w:lsdException w:name="List Table 3 Accent 6" w:uiPriority="48"/>
+    <w:lsdException w:name="List Table 4 Accent 6" w:uiPriority="49"/>
+    <w:lsdException w:name="List Table 5 Dark Accent 6" w:uiPriority="50"/>
+    <w:lsdException w:name="List Table 6 Colorful Accent 6" w:uiPriority="51"/>
+    <w:lsdException w:name="List Table 7 Colorful Accent 6" w:uiPriority="52"/>
   </w:latentStyles>
   <w:style w:type="paragraph" w:default="1" w:styleId="Normal">
     <w:name w:val="Normal"/>
@@ -4899,7 +6644,6 @@
     <w:uiPriority w:val="99"/>
     <w:semiHidden/>
     <w:unhideWhenUsed/>
-    <w:qFormat/>
     <w:tblPr>
       <w:tblInd w:w="0" w:type="dxa"/>
       <w:tblCellMar>
@@ -5063,6 +6807,17 @@
         <w:right w:w="108" w:type="dxa"/>
       </w:tblCellMar>
     </w:tblPr>
+  </w:style>
+  <w:style w:type="paragraph" w:styleId="Prrafodelista">
+    <w:name w:val="List Paragraph"/>
+    <w:basedOn w:val="Normal"/>
+    <w:uiPriority w:val="34"/>
+    <w:qFormat/>
+    <w:rsid w:val="00501E07"/>
+    <w:pPr>
+      <w:ind w:left="720"/>
+      <w:contextualSpacing/>
+    </w:pPr>
   </w:style>
 </w:styles>
 </file>

</xml_diff>